<commit_message>
Ajustes cambios v2 CFA
</commit_message>
<xml_diff>
--- a/fuentes/51220025_CF01_DU.docx
+++ b/fuentes/51220025_CF01_DU.docx
@@ -629,6 +629,7 @@
       <w:sdtEndPr>
         <w:rPr>
           <w:bCs/>
+          <w:szCs w:val="28"/>
         </w:rPr>
       </w:sdtEndPr>
       <w:sdtContent>
@@ -667,23 +668,26 @@
           </w:pPr>
           <w:r>
             <w:rPr>
+              <w:szCs w:val="28"/>
               <w:lang w:val="es-ES_tradnl"/>
             </w:rPr>
             <w:fldChar w:fldCharType="begin"/>
           </w:r>
           <w:r>
             <w:rPr>
+              <w:szCs w:val="28"/>
               <w:lang w:val="es-ES_tradnl"/>
             </w:rPr>
             <w:instrText xml:space="preserve"> TOC \o "1-3" \h \z \u </w:instrText>
           </w:r>
           <w:r>
             <w:rPr>
+              <w:szCs w:val="28"/>
               <w:lang w:val="es-ES_tradnl"/>
             </w:rPr>
             <w:fldChar w:fldCharType="separate"/>
           </w:r>
-          <w:hyperlink w:anchor="_Toc151143114" w:history="1">
+          <w:hyperlink w:anchor="_Toc152341065" w:history="1">
             <w:r>
               <w:rPr>
                 <w:rStyle w:val="Hipervnculo"/>
@@ -715,7 +719,7 @@
                 <w:webHidden/>
                 <w:szCs w:val="28"/>
               </w:rPr>
-              <w:instrText xml:space="preserve"> PAGEREF _Toc151143114 \h </w:instrText>
+              <w:instrText xml:space="preserve"> PAGEREF _Toc152341065 \h </w:instrText>
             </w:r>
             <w:r>
               <w:rPr>
@@ -764,7 +768,7 @@
               <w:lang w:eastAsia="es-CO"/>
             </w:rPr>
           </w:pPr>
-          <w:hyperlink w:anchor="_Toc151143115" w:history="1">
+          <w:hyperlink w:anchor="_Toc152341066" w:history="1">
             <w:r>
               <w:rPr>
                 <w:rStyle w:val="Hipervnculo"/>
@@ -814,7 +818,7 @@
                 <w:webHidden/>
                 <w:szCs w:val="28"/>
               </w:rPr>
-              <w:instrText xml:space="preserve"> PAGEREF _Toc151143115 \h </w:instrText>
+              <w:instrText xml:space="preserve"> PAGEREF _Toc152341066 \h </w:instrText>
             </w:r>
             <w:r>
               <w:rPr>
@@ -857,7 +861,7 @@
               <w:lang w:val="es-CO" w:eastAsia="es-CO"/>
             </w:rPr>
           </w:pPr>
-          <w:hyperlink w:anchor="_Toc151143116" w:history="1">
+          <w:hyperlink w:anchor="_Toc152341067" w:history="1">
             <w:r>
               <w:rPr>
                 <w:rStyle w:val="Hipervnculo"/>
@@ -897,7 +901,7 @@
               <w:rPr>
                 <w:webHidden/>
               </w:rPr>
-              <w:instrText xml:space="preserve"> PAGEREF _Toc151143116 \h </w:instrText>
+              <w:instrText xml:space="preserve"> PAGEREF _Toc152341067 \h </w:instrText>
             </w:r>
             <w:r>
               <w:rPr>
@@ -932,7 +936,7 @@
               <w:lang w:val="es-CO" w:eastAsia="es-CO"/>
             </w:rPr>
           </w:pPr>
-          <w:hyperlink w:anchor="_Toc151143117" w:history="1">
+          <w:hyperlink w:anchor="_Toc152341068" w:history="1">
             <w:r>
               <w:rPr>
                 <w:rStyle w:val="Hipervnculo"/>
@@ -972,7 +976,7 @@
               <w:rPr>
                 <w:webHidden/>
               </w:rPr>
-              <w:instrText xml:space="preserve"> PAGEREF _Toc151143117 \h </w:instrText>
+              <w:instrText xml:space="preserve"> PAGEREF _Toc152341068 \h </w:instrText>
             </w:r>
             <w:r>
               <w:rPr>
@@ -1007,7 +1011,7 @@
               <w:lang w:val="es-CO" w:eastAsia="es-CO"/>
             </w:rPr>
           </w:pPr>
-          <w:hyperlink w:anchor="_Toc151143118" w:history="1">
+          <w:hyperlink w:anchor="_Toc152341069" w:history="1">
             <w:r>
               <w:rPr>
                 <w:rStyle w:val="Hipervnculo"/>
@@ -1047,7 +1051,7 @@
               <w:rPr>
                 <w:webHidden/>
               </w:rPr>
-              <w:instrText xml:space="preserve"> PAGEREF _Toc151143118 \h </w:instrText>
+              <w:instrText xml:space="preserve"> PAGEREF _Toc152341069 \h </w:instrText>
             </w:r>
             <w:r>
               <w:rPr>
@@ -1088,7 +1092,7 @@
               <w:lang w:eastAsia="es-CO"/>
             </w:rPr>
           </w:pPr>
-          <w:hyperlink w:anchor="_Toc151143119" w:history="1">
+          <w:hyperlink w:anchor="_Toc152341070" w:history="1">
             <w:r>
               <w:rPr>
                 <w:rStyle w:val="Hipervnculo"/>
@@ -1140,7 +1144,7 @@
                 <w:webHidden/>
                 <w:szCs w:val="28"/>
               </w:rPr>
-              <w:instrText xml:space="preserve"> PAGEREF _Toc151143119 \h </w:instrText>
+              <w:instrText xml:space="preserve"> PAGEREF _Toc152341070 \h </w:instrText>
             </w:r>
             <w:r>
               <w:rPr>
@@ -1183,7 +1187,7 @@
               <w:lang w:val="es-CO" w:eastAsia="es-CO"/>
             </w:rPr>
           </w:pPr>
-          <w:hyperlink w:anchor="_Toc151143120" w:history="1">
+          <w:hyperlink w:anchor="_Toc152341071" w:history="1">
             <w:r>
               <w:rPr>
                 <w:rStyle w:val="Hipervnculo"/>
@@ -1223,7 +1227,7 @@
               <w:rPr>
                 <w:webHidden/>
               </w:rPr>
-              <w:instrText xml:space="preserve"> PAGEREF _Toc151143120 \h </w:instrText>
+              <w:instrText xml:space="preserve"> PAGEREF _Toc152341071 \h </w:instrText>
             </w:r>
             <w:r>
               <w:rPr>
@@ -1258,7 +1262,7 @@
               <w:lang w:val="es-CO" w:eastAsia="es-CO"/>
             </w:rPr>
           </w:pPr>
-          <w:hyperlink w:anchor="_Toc151143121" w:history="1">
+          <w:hyperlink w:anchor="_Toc152341072" w:history="1">
             <w:r>
               <w:rPr>
                 <w:rStyle w:val="Hipervnculo"/>
@@ -1298,7 +1302,7 @@
               <w:rPr>
                 <w:webHidden/>
               </w:rPr>
-              <w:instrText xml:space="preserve"> PAGEREF _Toc151143121 \h </w:instrText>
+              <w:instrText xml:space="preserve"> PAGEREF _Toc152341072 \h </w:instrText>
             </w:r>
             <w:r>
               <w:rPr>
@@ -1333,7 +1337,7 @@
               <w:lang w:val="es-CO" w:eastAsia="es-CO"/>
             </w:rPr>
           </w:pPr>
-          <w:hyperlink w:anchor="_Toc151143122" w:history="1">
+          <w:hyperlink w:anchor="_Toc152341073" w:history="1">
             <w:r>
               <w:rPr>
                 <w:rStyle w:val="Hipervnculo"/>
@@ -1355,7 +1359,7 @@
                 <w:sz w:val="28"/>
                 <w:szCs w:val="28"/>
               </w:rPr>
-              <w:t>Plataformas publicitarias (“</w:t>
+              <w:t>Plataformas publicitarias (AdWords, AdSense) y métodos de uso (“</w:t>
             </w:r>
             <w:r>
               <w:rPr>
@@ -1364,7 +1368,7 @@
                 <w:sz w:val="28"/>
                 <w:szCs w:val="28"/>
               </w:rPr>
-              <w:t>adWords”, “adsense”</w:t>
+              <w:t>mass media”, red de “display”</w:t>
             </w:r>
             <w:r>
               <w:rPr>
@@ -1372,23 +1376,6 @@
                 <w:sz w:val="28"/>
                 <w:szCs w:val="28"/>
               </w:rPr>
-              <w:t>) y métodos de uso (“</w:t>
-            </w:r>
-            <w:r>
-              <w:rPr>
-                <w:rStyle w:val="Hipervnculo"/>
-                <w:spacing w:val="20"/>
-                <w:sz w:val="28"/>
-                <w:szCs w:val="28"/>
-              </w:rPr>
-              <w:t>mass media”, red de “display”</w:t>
-            </w:r>
-            <w:r>
-              <w:rPr>
-                <w:rStyle w:val="Hipervnculo"/>
-                <w:sz w:val="28"/>
-                <w:szCs w:val="28"/>
-              </w:rPr>
               <w:t>)</w:t>
             </w:r>
             <w:r>
@@ -1407,7 +1394,7 @@
               <w:rPr>
                 <w:webHidden/>
               </w:rPr>
-              <w:instrText xml:space="preserve"> PAGEREF _Toc151143122 \h </w:instrText>
+              <w:instrText xml:space="preserve"> PAGEREF _Toc152341073 \h </w:instrText>
             </w:r>
             <w:r>
               <w:rPr>
@@ -1448,7 +1435,7 @@
               <w:lang w:eastAsia="es-CO"/>
             </w:rPr>
           </w:pPr>
-          <w:hyperlink w:anchor="_Toc151143123" w:history="1">
+          <w:hyperlink w:anchor="_Toc152341074" w:history="1">
             <w:r>
               <w:rPr>
                 <w:rStyle w:val="Hipervnculo"/>
@@ -1498,7 +1485,7 @@
                 <w:webHidden/>
                 <w:szCs w:val="28"/>
               </w:rPr>
-              <w:instrText xml:space="preserve"> PAGEREF _Toc151143123 \h </w:instrText>
+              <w:instrText xml:space="preserve"> PAGEREF _Toc152341074 \h </w:instrText>
             </w:r>
             <w:r>
               <w:rPr>
@@ -1541,7 +1528,7 @@
               <w:lang w:val="es-CO" w:eastAsia="es-CO"/>
             </w:rPr>
           </w:pPr>
-          <w:hyperlink w:anchor="_Toc151143124" w:history="1">
+          <w:hyperlink w:anchor="_Toc152341075" w:history="1">
             <w:r>
               <w:rPr>
                 <w:rStyle w:val="Hipervnculo"/>
@@ -1581,7 +1568,7 @@
               <w:rPr>
                 <w:webHidden/>
               </w:rPr>
-              <w:instrText xml:space="preserve"> PAGEREF _Toc151143124 \h </w:instrText>
+              <w:instrText xml:space="preserve"> PAGEREF _Toc152341075 \h </w:instrText>
             </w:r>
             <w:r>
               <w:rPr>
@@ -1616,7 +1603,7 @@
               <w:lang w:val="es-CO" w:eastAsia="es-CO"/>
             </w:rPr>
           </w:pPr>
-          <w:hyperlink w:anchor="_Toc151143125" w:history="1">
+          <w:hyperlink w:anchor="_Toc152341076" w:history="1">
             <w:r>
               <w:rPr>
                 <w:rStyle w:val="Hipervnculo"/>
@@ -1656,7 +1643,7 @@
               <w:rPr>
                 <w:webHidden/>
               </w:rPr>
-              <w:instrText xml:space="preserve"> PAGEREF _Toc151143125 \h </w:instrText>
+              <w:instrText xml:space="preserve"> PAGEREF _Toc152341076 \h </w:instrText>
             </w:r>
             <w:r>
               <w:rPr>
@@ -1673,7 +1660,7 @@
               <w:rPr>
                 <w:webHidden/>
               </w:rPr>
-              <w:t>32</w:t>
+              <w:t>31</w:t>
             </w:r>
             <w:r>
               <w:rPr>
@@ -1691,7 +1678,7 @@
               <w:lang w:val="es-CO" w:eastAsia="es-CO"/>
             </w:rPr>
           </w:pPr>
-          <w:hyperlink w:anchor="_Toc151143126" w:history="1">
+          <w:hyperlink w:anchor="_Toc152341077" w:history="1">
             <w:r>
               <w:rPr>
                 <w:rStyle w:val="Hipervnculo"/>
@@ -1731,7 +1718,7 @@
               <w:rPr>
                 <w:webHidden/>
               </w:rPr>
-              <w:instrText xml:space="preserve"> PAGEREF _Toc151143126 \h </w:instrText>
+              <w:instrText xml:space="preserve"> PAGEREF _Toc152341077 \h </w:instrText>
             </w:r>
             <w:r>
               <w:rPr>
@@ -1748,7 +1735,7 @@
               <w:rPr>
                 <w:webHidden/>
               </w:rPr>
-              <w:t>34</w:t>
+              <w:t>33</w:t>
             </w:r>
             <w:r>
               <w:rPr>
@@ -1766,7 +1753,7 @@
               <w:lang w:val="es-CO" w:eastAsia="es-CO"/>
             </w:rPr>
           </w:pPr>
-          <w:hyperlink w:anchor="_Toc151143127" w:history="1">
+          <w:hyperlink w:anchor="_Toc152341078" w:history="1">
             <w:r>
               <w:rPr>
                 <w:rStyle w:val="Hipervnculo"/>
@@ -1806,7 +1793,7 @@
               <w:rPr>
                 <w:webHidden/>
               </w:rPr>
-              <w:instrText xml:space="preserve"> PAGEREF _Toc151143127 \h </w:instrText>
+              <w:instrText xml:space="preserve"> PAGEREF _Toc152341078 \h </w:instrText>
             </w:r>
             <w:r>
               <w:rPr>
@@ -1823,7 +1810,7 @@
               <w:rPr>
                 <w:webHidden/>
               </w:rPr>
-              <w:t>35</w:t>
+              <w:t>34</w:t>
             </w:r>
             <w:r>
               <w:rPr>
@@ -1841,7 +1828,7 @@
               <w:lang w:val="es-CO" w:eastAsia="es-CO"/>
             </w:rPr>
           </w:pPr>
-          <w:hyperlink w:anchor="_Toc151143128" w:history="1">
+          <w:hyperlink w:anchor="_Toc152341079" w:history="1">
             <w:r>
               <w:rPr>
                 <w:rStyle w:val="Hipervnculo"/>
@@ -1877,7 +1864,7 @@
               <w:rPr>
                 <w:webHidden/>
               </w:rPr>
-              <w:instrText xml:space="preserve"> PAGEREF _Toc151143128 \h </w:instrText>
+              <w:instrText xml:space="preserve"> PAGEREF _Toc152341079 \h </w:instrText>
             </w:r>
             <w:r>
               <w:rPr>
@@ -1917,7 +1904,7 @@
               <w:lang w:eastAsia="es-CO"/>
             </w:rPr>
           </w:pPr>
-          <w:hyperlink w:anchor="_Toc151143129" w:history="1">
+          <w:hyperlink w:anchor="_Toc152341080" w:history="1">
             <w:r>
               <w:rPr>
                 <w:rStyle w:val="Hipervnculo"/>
@@ -1948,7 +1935,7 @@
                 <w:webHidden/>
                 <w:szCs w:val="28"/>
               </w:rPr>
-              <w:instrText xml:space="preserve"> PAGEREF _Toc151143129 \h </w:instrText>
+              <w:instrText xml:space="preserve"> PAGEREF _Toc152341080 \h </w:instrText>
             </w:r>
             <w:r>
               <w:rPr>
@@ -1971,7 +1958,7 @@
                 <w:webHidden/>
                 <w:szCs w:val="28"/>
               </w:rPr>
-              <w:t>40</w:t>
+              <w:t>39</w:t>
             </w:r>
             <w:r>
               <w:rPr>
@@ -1996,7 +1983,7 @@
               <w:lang w:eastAsia="es-CO"/>
             </w:rPr>
           </w:pPr>
-          <w:hyperlink w:anchor="_Toc151143130" w:history="1">
+          <w:hyperlink w:anchor="_Toc152341081" w:history="1">
             <w:r>
               <w:rPr>
                 <w:rStyle w:val="Hipervnculo"/>
@@ -2028,7 +2015,7 @@
                 <w:webHidden/>
                 <w:szCs w:val="28"/>
               </w:rPr>
-              <w:instrText xml:space="preserve"> PAGEREF _Toc151143130 \h </w:instrText>
+              <w:instrText xml:space="preserve"> PAGEREF _Toc152341081 \h </w:instrText>
             </w:r>
             <w:r>
               <w:rPr>
@@ -2051,7 +2038,7 @@
                 <w:webHidden/>
                 <w:szCs w:val="28"/>
               </w:rPr>
-              <w:t>42</w:t>
+              <w:t>41</w:t>
             </w:r>
             <w:r>
               <w:rPr>
@@ -2076,7 +2063,7 @@
               <w:lang w:eastAsia="es-CO"/>
             </w:rPr>
           </w:pPr>
-          <w:hyperlink w:anchor="_Toc151143131" w:history="1">
+          <w:hyperlink w:anchor="_Toc152341082" w:history="1">
             <w:r>
               <w:rPr>
                 <w:rStyle w:val="Hipervnculo"/>
@@ -2108,7 +2095,7 @@
                 <w:webHidden/>
                 <w:szCs w:val="28"/>
               </w:rPr>
-              <w:instrText xml:space="preserve"> PAGEREF _Toc151143131 \h </w:instrText>
+              <w:instrText xml:space="preserve"> PAGEREF _Toc152341082 \h </w:instrText>
             </w:r>
             <w:r>
               <w:rPr>
@@ -2131,7 +2118,7 @@
                 <w:webHidden/>
                 <w:szCs w:val="28"/>
               </w:rPr>
-              <w:t>43</w:t>
+              <w:t>42</w:t>
             </w:r>
             <w:r>
               <w:rPr>
@@ -2156,7 +2143,7 @@
               <w:lang w:eastAsia="es-CO"/>
             </w:rPr>
           </w:pPr>
-          <w:hyperlink w:anchor="_Toc151143132" w:history="1">
+          <w:hyperlink w:anchor="_Toc152341083" w:history="1">
             <w:r>
               <w:rPr>
                 <w:rStyle w:val="Hipervnculo"/>
@@ -2188,7 +2175,7 @@
                 <w:webHidden/>
                 <w:szCs w:val="28"/>
               </w:rPr>
-              <w:instrText xml:space="preserve"> PAGEREF _Toc151143132 \h </w:instrText>
+              <w:instrText xml:space="preserve"> PAGEREF _Toc152341083 \h </w:instrText>
             </w:r>
             <w:r>
               <w:rPr>
@@ -2211,7 +2198,7 @@
                 <w:webHidden/>
                 <w:szCs w:val="28"/>
               </w:rPr>
-              <w:t>44</w:t>
+              <w:t>43</w:t>
             </w:r>
             <w:r>
               <w:rPr>
@@ -2232,11 +2219,11 @@
             <w:rPr>
               <w:rFonts w:eastAsiaTheme="minorEastAsia"/>
               <w:noProof/>
-              <w:sz w:val="22"/>
+              <w:szCs w:val="28"/>
               <w:lang w:eastAsia="es-CO"/>
             </w:rPr>
           </w:pPr>
-          <w:hyperlink w:anchor="_Toc151143133" w:history="1">
+          <w:hyperlink w:anchor="_Toc152341084" w:history="1">
             <w:r>
               <w:rPr>
                 <w:rStyle w:val="Hipervnculo"/>
@@ -2268,7 +2255,7 @@
                 <w:webHidden/>
                 <w:szCs w:val="28"/>
               </w:rPr>
-              <w:instrText xml:space="preserve"> PAGEREF _Toc151143133 \h </w:instrText>
+              <w:instrText xml:space="preserve"> PAGEREF _Toc152341084 \h </w:instrText>
             </w:r>
             <w:r>
               <w:rPr>
@@ -2291,7 +2278,7 @@
                 <w:webHidden/>
                 <w:szCs w:val="28"/>
               </w:rPr>
-              <w:t>46</w:t>
+              <w:t>45</w:t>
             </w:r>
             <w:r>
               <w:rPr>
@@ -2306,6 +2293,7 @@
         <w:p>
           <w:pPr>
             <w:rPr>
+              <w:szCs w:val="28"/>
               <w:lang w:val="es-ES_tradnl"/>
             </w:rPr>
           </w:pPr>
@@ -2313,6 +2301,7 @@
             <w:rPr>
               <w:b/>
               <w:bCs/>
+              <w:szCs w:val="28"/>
               <w:lang w:val="es-ES_tradnl"/>
             </w:rPr>
             <w:fldChar w:fldCharType="end"/>
@@ -2355,7 +2344,7 @@
           <w:lang w:val="es-ES_tradnl"/>
         </w:rPr>
       </w:pPr>
-      <w:bookmarkStart w:id="0" w:name="_Toc151143114"/>
+      <w:bookmarkStart w:id="0" w:name="_Toc152341065"/>
       <w:r>
         <w:rPr>
           <w:lang w:val="es-ES_tradnl"/>
@@ -2959,7 +2948,19 @@
               <w:rPr>
                 <w:lang w:val="es-ES_tradnl"/>
               </w:rPr>
-              <w:t xml:space="preserve"> son las técnicas, el análisis la validación y la seguridad de los datos obtenidos. </w:t>
+              <w:t xml:space="preserve"> son las técnicas, el análisis</w:t>
+            </w:r>
+            <w:r>
+              <w:rPr>
+                <w:lang w:val="es-ES_tradnl"/>
+              </w:rPr>
+              <w:t>,</w:t>
+            </w:r>
+            <w:r>
+              <w:rPr>
+                <w:lang w:val="es-ES_tradnl"/>
+              </w:rPr>
+              <w:t xml:space="preserve"> la validación y la seguridad de los datos obtenidos. </w:t>
             </w:r>
           </w:p>
           <w:p>
@@ -3362,7 +3363,7 @@
           <w:lang w:val="es-ES_tradnl"/>
         </w:rPr>
       </w:pPr>
-      <w:bookmarkStart w:id="1" w:name="_Toc151143115"/>
+      <w:bookmarkStart w:id="1" w:name="_Toc152341066"/>
       <w:r>
         <w:rPr>
           <w:lang w:val="es-ES_tradnl"/>
@@ -4338,7 +4339,7 @@
           <w:lang w:val="es-ES_tradnl"/>
         </w:rPr>
       </w:pPr>
-      <w:bookmarkStart w:id="2" w:name="_Toc151143116"/>
+      <w:bookmarkStart w:id="2" w:name="_Toc152341067"/>
       <w:r>
         <w:rPr>
           <w:lang w:val="es-ES_tradnl"/>
@@ -4937,7 +4938,7 @@
           <w:lang w:val="es-ES_tradnl"/>
         </w:rPr>
       </w:pPr>
-      <w:bookmarkStart w:id="3" w:name="_Toc151143117"/>
+      <w:bookmarkStart w:id="3" w:name="_Toc152341068"/>
       <w:r>
         <w:rPr>
           <w:lang w:val="es-ES_tradnl"/>
@@ -5652,7 +5653,7 @@
           <w:lang w:val="es-ES_tradnl"/>
         </w:rPr>
       </w:pPr>
-      <w:bookmarkStart w:id="4" w:name="_Toc151143118"/>
+      <w:bookmarkStart w:id="4" w:name="_Toc152341069"/>
       <w:r>
         <w:rPr>
           <w:lang w:val="es-ES_tradnl"/>
@@ -5969,41 +5970,6 @@
         </w:rPr>
         <w:t>donde debe registrarse y escoger el tipo de formulario de acuerdo con la categoría de la obra a la que desea aplicar estos derechos. A continuación, se expone la lista de formularios que encontrará disponible en la plataforma de la Dirección Nacional de Derechos de Autor:</w:t>
       </w:r>
-    </w:p>
-    <w:p>
-      <w:pPr>
-        <w:rPr>
-          <w:lang w:val="es-ES_tradnl" w:eastAsia="es-CO"/>
-        </w:rPr>
-      </w:pPr>
-    </w:p>
-    <w:p>
-      <w:pPr>
-        <w:rPr>
-          <w:lang w:val="es-ES_tradnl" w:eastAsia="es-CO"/>
-        </w:rPr>
-      </w:pPr>
-    </w:p>
-    <w:p>
-      <w:pPr>
-        <w:rPr>
-          <w:lang w:val="es-ES_tradnl" w:eastAsia="es-CO"/>
-        </w:rPr>
-      </w:pPr>
-    </w:p>
-    <w:p>
-      <w:pPr>
-        <w:rPr>
-          <w:lang w:val="es-ES_tradnl" w:eastAsia="es-CO"/>
-        </w:rPr>
-      </w:pPr>
-    </w:p>
-    <w:p>
-      <w:pPr>
-        <w:rPr>
-          <w:lang w:val="es-ES_tradnl" w:eastAsia="es-CO"/>
-        </w:rPr>
-      </w:pPr>
     </w:p>
     <w:p>
       <w:pPr>
@@ -6050,7 +6016,6 @@
               <w:rPr>
                 <w:lang w:val="es-ES_tradnl" w:eastAsia="es-CO"/>
               </w:rPr>
-              <w:lastRenderedPageBreak/>
               <w:t>Formularios para registro de derechos de autor</w:t>
             </w:r>
           </w:p>
@@ -6202,6 +6167,7 @@
                 <w:szCs w:val="20"/>
                 <w:lang w:val="es-ES_tradnl"/>
               </w:rPr>
+              <w:lastRenderedPageBreak/>
               <w:t>Formulario de registro de Actos y Contratos</w:t>
             </w:r>
           </w:p>
@@ -6268,7 +6234,7 @@
           <w:lang w:val="es-ES_tradnl"/>
         </w:rPr>
       </w:pPr>
-      <w:bookmarkStart w:id="5" w:name="_Toc151143119"/>
+      <w:bookmarkStart w:id="5" w:name="_Toc152341070"/>
       <w:r>
         <w:rPr>
           <w:rStyle w:val="Extranjerismo"/>
@@ -6361,20 +6327,7 @@
         <w:t>, ubicado en la carpeta de anexos, con la finalidad de ampliar los conocimientos en el tema.</w:t>
       </w:r>
     </w:p>
-    <w:p>
-      <w:pPr>
-        <w:rPr>
-          <w:lang w:eastAsia="es-CO"/>
-        </w:rPr>
-      </w:pPr>
-    </w:p>
-    <w:p>
-      <w:pPr>
-        <w:rPr>
-          <w:lang w:eastAsia="es-CO"/>
-        </w:rPr>
-      </w:pPr>
-    </w:p>
+    <w:p/>
     <w:p>
       <w:pPr>
         <w:pStyle w:val="Ttulo2"/>
@@ -6382,7 +6335,7 @@
           <w:lang w:val="es-ES_tradnl"/>
         </w:rPr>
       </w:pPr>
-      <w:bookmarkStart w:id="6" w:name="_Toc151143120"/>
+      <w:bookmarkStart w:id="6" w:name="_Toc152341071"/>
       <w:r>
         <w:rPr>
           <w:lang w:val="es-ES_tradnl"/>
@@ -6401,14 +6354,19 @@
         <w:rPr>
           <w:lang w:val="es-ES_tradnl" w:eastAsia="es-CO"/>
         </w:rPr>
-        <w:t xml:space="preserve">En el mundo existen múltiples redes sociales, algunas solo llegan a ser divulgadas en una zona, región o país y otras llegan a traspasar fronteras, como lo son Facebook, </w:t>
-      </w:r>
-      <w:r>
-        <w:rPr>
-          <w:lang w:val="es-ES_tradnl" w:eastAsia="es-CO"/>
-        </w:rPr>
-        <w:lastRenderedPageBreak/>
-        <w:t>Twitter, Instagram, LinkedIn, entre otras. Estas son las aplicaciones que tienen más descargas en el mundo tanto para Android como iOS, dichas plataformas son totalmente gratis, pero hay versiones pagas donde se puede publicitar, tener diferentes interacciones con los usuarios como es el caso de LinkedIn o tener estadísticas para el beneficio de un usuario, empresa o grupo de personas.</w:t>
+        <w:t>En el mundo existen múltiples redes sociales, algunas solo llegan a ser divulgadas en una zona, región o país y otras llegan a traspasar fronteras, como lo son Facebook, Twitter</w:t>
+      </w:r>
+      <w:r>
+        <w:rPr>
+          <w:lang w:val="es-ES_tradnl" w:eastAsia="es-CO"/>
+        </w:rPr>
+        <w:t xml:space="preserve"> (conocida ahora como X)</w:t>
+      </w:r>
+      <w:r>
+        <w:rPr>
+          <w:lang w:val="es-ES_tradnl" w:eastAsia="es-CO"/>
+        </w:rPr>
+        <w:t>, Instagram, LinkedIn, entre otras. Estas son las aplicaciones que tienen más descargas en el mundo tanto para Android como iOS, dichas plataformas son totalmente gratis, pero hay versiones pagas donde se puede publicitar, tener diferentes interacciones con los usuarios como es el caso de LinkedIn o tener estadísticas para el beneficio de un usuario, empresa o grupo de personas.</w:t>
       </w:r>
     </w:p>
     <w:p>
@@ -6438,6 +6396,7 @@
           <w:bCs/>
           <w:lang w:val="es-ES_tradnl" w:eastAsia="es-CO"/>
         </w:rPr>
+        <w:lastRenderedPageBreak/>
         <w:t>Facebook</w:t>
       </w:r>
     </w:p>
@@ -6585,27 +6544,27 @@
         <w:rPr>
           <w:lang w:val="es-ES_tradnl" w:eastAsia="es-CO"/>
         </w:rPr>
-        <w:t xml:space="preserve"> herramienta dentro de la aplicación para la compra y venta de diferentes productos o servicios. Esta aplicación se ha convertido en </w:t>
+        <w:t xml:space="preserve"> herramienta dentro de la aplicación para la compra y venta de diferentes productos o servicios. Esta aplicación se ha convertido en una fuente primordial para campañas publicitarias digitales, ya que cuentan con información que segmenta de manera ágil el mercado ligado a los gustos y afinidades de un usuario.</w:t>
+      </w:r>
+    </w:p>
+    <w:p>
+      <w:pPr>
+        <w:rPr>
+          <w:lang w:val="es-ES_tradnl" w:eastAsia="es-CO"/>
+        </w:rPr>
+      </w:pPr>
+      <w:r>
+        <w:rPr>
+          <w:lang w:val="es-ES_tradnl" w:eastAsia="es-CO"/>
+        </w:rPr>
+        <w:t xml:space="preserve">Actualmente, Facebook pertenece a Meta, un conglomerado de redes sociales y tecnología estadounidense, este gran magnate compró una aplicación de mensajería instantánea conocida como (WhatsApp), con el fin de hacer crecer su portafolio de </w:t>
       </w:r>
       <w:r>
         <w:rPr>
           <w:lang w:val="es-ES_tradnl" w:eastAsia="es-CO"/>
         </w:rPr>
         <w:lastRenderedPageBreak/>
-        <w:t>una fuente primordial para campañas publicitarias digitales, ya que cuentan con información que segmenta de manera ágil el mercado ligado a los gustos y afinidades de un usuario.</w:t>
-      </w:r>
-    </w:p>
-    <w:p>
-      <w:pPr>
-        <w:rPr>
-          <w:lang w:val="es-ES_tradnl" w:eastAsia="es-CO"/>
-        </w:rPr>
-      </w:pPr>
-      <w:r>
-        <w:rPr>
-          <w:lang w:val="es-ES_tradnl" w:eastAsia="es-CO"/>
-        </w:rPr>
-        <w:t>Actualmente, Facebook pertenece a Meta, un conglomerado de redes sociales y tecnología estadounidense, este gran magnate compró una aplicación de mensajería instantánea conocida como (WhatsApp), con el fin de hacer crecer su portafolio de servicios y para el 2020 el incremento de publicidad aumentó un 20</w:t>
+        <w:t>servicios y para el 2020 el incremento de publicidad aumentó un 20</w:t>
       </w:r>
       <w:r>
         <w:rPr>
@@ -6648,105 +6607,15 @@
         </w:rPr>
         <w:t>Twitter</w:t>
       </w:r>
-    </w:p>
-    <w:p>
-      <w:pPr>
-        <w:rPr>
-          <w:lang w:val="es-ES_tradnl" w:eastAsia="es-CO"/>
-        </w:rPr>
-      </w:pPr>
-      <w:r>
-        <w:rPr>
-          <w:lang w:val="es-ES_tradnl" w:eastAsia="es-CO"/>
-        </w:rPr>
-        <w:t xml:space="preserve">En 2006 su fundador Jack Dorsey lanza al mercado una red social con las palabras “configurando mi </w:t>
-      </w:r>
-      <w:proofErr w:type="spellStart"/>
-      <w:r>
-        <w:rPr>
-          <w:lang w:val="es-ES_tradnl" w:eastAsia="es-CO"/>
-        </w:rPr>
-        <w:t>twtter</w:t>
-      </w:r>
-      <w:proofErr w:type="spellEnd"/>
-      <w:r>
-        <w:rPr>
-          <w:lang w:val="es-ES_tradnl" w:eastAsia="es-CO"/>
-        </w:rPr>
-        <w:t xml:space="preserve">”. </w:t>
-      </w:r>
-      <w:proofErr w:type="spellStart"/>
-      <w:r>
-        <w:rPr>
-          <w:lang w:val="es-ES_tradnl" w:eastAsia="es-CO"/>
-        </w:rPr>
-        <w:t>Odeo</w:t>
-      </w:r>
-      <w:proofErr w:type="spellEnd"/>
-      <w:r>
-        <w:rPr>
-          <w:lang w:val="es-ES_tradnl" w:eastAsia="es-CO"/>
-        </w:rPr>
-        <w:t xml:space="preserve"> fue una gran revolución del siglo en las redes sociales al convertirse en una plataforma para escuchar podcast en la red social que hoy se conoce como Twitter y que casi llega a su fin por iTunes, el objetivo nuevo era tener un chat instantáneo de no mayor a 240 caracteres. De esta red social nacieron varios caracteres que son usadas por otras aplicaciones como son el @ para contestar a mensajes y tener una identidad dentro de una red social, idea de Robert Andersen, el hashtag, sugerido </w:t>
-      </w:r>
-      <w:r>
-        <w:rPr>
-          <w:lang w:val="es-ES_tradnl" w:eastAsia="es-CO"/>
-        </w:rPr>
-        <w:lastRenderedPageBreak/>
-        <w:t xml:space="preserve">por Chris Messina o el </w:t>
-      </w:r>
-      <w:r>
-        <w:rPr>
-          <w:lang w:val="es-ES_tradnl" w:eastAsia="es-CO"/>
-        </w:rPr>
-        <w:t>“</w:t>
-      </w:r>
-      <w:proofErr w:type="spellStart"/>
-      <w:r>
-        <w:rPr>
-          <w:rStyle w:val="Extranjerismo"/>
-          <w:lang w:val="es-ES_tradnl" w:eastAsia="es-CO"/>
-        </w:rPr>
-        <w:t>retweet</w:t>
-      </w:r>
-      <w:proofErr w:type="spellEnd"/>
-      <w:r>
-        <w:rPr>
-          <w:rStyle w:val="Extranjerismo"/>
-          <w:lang w:val="es-ES_tradnl" w:eastAsia="es-CO"/>
-        </w:rPr>
-        <w:t>”</w:t>
-      </w:r>
-      <w:r>
-        <w:rPr>
-          <w:lang w:val="es-ES_tradnl" w:eastAsia="es-CO"/>
-        </w:rPr>
-        <w:t xml:space="preserve"> idea de Eric Rice. Esta es una de las aplicaciones que ha tenido menos cambios en su estructura y quieren seguir cultivando ya que hace parte de la esencia de esta empresa.</w:t>
-      </w:r>
-    </w:p>
-    <w:p>
-      <w:pPr>
-        <w:rPr>
-          <w:lang w:val="es-ES_tradnl" w:eastAsia="es-CO"/>
-        </w:rPr>
-      </w:pPr>
-      <w:r>
-        <w:rPr>
-          <w:lang w:val="es-ES_tradnl" w:eastAsia="es-CO"/>
-        </w:rPr>
-        <w:t>Actualmente, es una red social que crea tendencias, gracias a su simpleza y es una de las mayores o la mayor red social que usan los mandatarios de estados, empresarios, personajes influyentes para dar su opinión acerca de un tema de una manera práctica, rápida y donde se puede canalizar información y puntos de vista de la mayoría de los usuarios.</w:t>
-      </w:r>
-    </w:p>
-    <w:p>
-      <w:pPr>
+      <w:r>
         <w:rPr>
           <w:rStyle w:val="Extranjerismo"/>
           <w:b/>
           <w:bCs/>
           <w:lang w:val="es-ES_tradnl" w:eastAsia="es-CO"/>
         </w:rPr>
-      </w:pPr>
+        <w:t xml:space="preserve"> </w:t>
+      </w:r>
       <w:r>
         <w:rPr>
           <w:rStyle w:val="Extranjerismo"/>
@@ -6754,118 +6623,275 @@
           <w:bCs/>
           <w:lang w:val="es-ES_tradnl" w:eastAsia="es-CO"/>
         </w:rPr>
-        <w:t>LinkedIn</w:t>
-      </w:r>
-    </w:p>
-    <w:p>
-      <w:pPr>
-        <w:rPr>
-          <w:lang w:val="es-ES_tradnl" w:eastAsia="es-CO"/>
-        </w:rPr>
-      </w:pPr>
-      <w:r>
-        <w:rPr>
-          <w:lang w:val="es-ES_tradnl" w:eastAsia="es-CO"/>
-        </w:rPr>
-        <w:t>E</w:t>
-      </w:r>
-      <w:r>
-        <w:rPr>
-          <w:lang w:val="es-ES_tradnl" w:eastAsia="es-CO"/>
-        </w:rPr>
-        <w:t xml:space="preserve">s la red social de profesionales más grande del mundo. Usada para el </w:t>
-      </w:r>
-      <w:r>
-        <w:rPr>
-          <w:lang w:val="es-ES_tradnl" w:eastAsia="es-CO"/>
-        </w:rPr>
-        <w:t>“</w:t>
-      </w:r>
-      <w:proofErr w:type="spellStart"/>
-      <w:r>
-        <w:rPr>
-          <w:rStyle w:val="Extranjerismo"/>
-          <w:lang w:val="es-ES_tradnl" w:eastAsia="es-CO"/>
-        </w:rPr>
-        <w:t>networking</w:t>
-      </w:r>
-      <w:proofErr w:type="spellEnd"/>
-      <w:r>
-        <w:rPr>
-          <w:rStyle w:val="Extranjerismo"/>
-          <w:lang w:val="es-ES_tradnl" w:eastAsia="es-CO"/>
-        </w:rPr>
-        <w:t>”</w:t>
-      </w:r>
-      <w:r>
-        <w:rPr>
-          <w:lang w:val="es-ES_tradnl" w:eastAsia="es-CO"/>
-        </w:rPr>
-        <w:t xml:space="preserve">, negocios e incrementar el valor a la marca personal de cada usuario. Nace en 2003 gracias a sus fundadores Reid Hoffman, </w:t>
-      </w:r>
-      <w:proofErr w:type="spellStart"/>
-      <w:r>
-        <w:rPr>
-          <w:lang w:val="es-ES_tradnl" w:eastAsia="es-CO"/>
-        </w:rPr>
-        <w:t>Konstantin</w:t>
-      </w:r>
-      <w:proofErr w:type="spellEnd"/>
-      <w:r>
-        <w:rPr>
-          <w:lang w:val="es-ES_tradnl" w:eastAsia="es-CO"/>
-        </w:rPr>
-        <w:t xml:space="preserve"> Guericke, Jean-Luc Vaillant, Eric </w:t>
-      </w:r>
-      <w:proofErr w:type="spellStart"/>
-      <w:r>
-        <w:rPr>
-          <w:lang w:val="es-ES_tradnl" w:eastAsia="es-CO"/>
-        </w:rPr>
-        <w:t>Ly</w:t>
-      </w:r>
-      <w:proofErr w:type="spellEnd"/>
-      <w:r>
-        <w:rPr>
-          <w:lang w:val="es-ES_tradnl" w:eastAsia="es-CO"/>
-        </w:rPr>
-        <w:t xml:space="preserve">, Allen Blue, como un portal de búsqueda de empleo. En 2016 Microsoft compró a LinkedIn, actualmente cuenta con millones de usuarios, y es una red social que bajo el lema “para llegar lejos tienes que conocer a las personas adecuadas”, conecta y comunica a millones de empresas, empresarios, formadores, academias y profesionales en una red de uso profesional, muy diferente a lo que conocemos de las otras redes donde el estilo de vida o vender un producto o servicio son de las principales características para crear un usuario. </w:t>
-      </w:r>
-    </w:p>
-    <w:p>
-      <w:pPr>
-        <w:rPr>
-          <w:lang w:val="es-ES_tradnl" w:eastAsia="es-CO"/>
-        </w:rPr>
-      </w:pPr>
-      <w:r>
-        <w:rPr>
-          <w:lang w:val="es-ES_tradnl" w:eastAsia="es-CO"/>
-        </w:rPr>
-        <w:t xml:space="preserve">Esta red social tiene una versión gratuita y una paga con atributos potenciales para las personas que lo usan, una ventaja de la versión paga es el envío de mensajes sin límite a diferentes usuarios en un día, otra de ellas son las tabulaciones que realiza a </w:t>
-      </w:r>
-      <w:r>
-        <w:rPr>
-          <w:lang w:val="es-ES_tradnl" w:eastAsia="es-CO"/>
-        </w:rPr>
-        <w:lastRenderedPageBreak/>
-        <w:t>la hora de una postulación de trabajo y que cada usuario vea las competencias de los demás aspirantes.</w:t>
-      </w:r>
-    </w:p>
-    <w:p>
-      <w:pPr>
-        <w:rPr>
+        <w:t>(</w:t>
+      </w:r>
+      <w:r>
+        <w:rPr>
+          <w:rStyle w:val="Extranjerismo"/>
           <w:b/>
           <w:bCs/>
           <w:lang w:val="es-ES_tradnl" w:eastAsia="es-CO"/>
         </w:rPr>
-      </w:pPr>
-      <w:r>
-        <w:rPr>
+        <w:t>X</w:t>
+      </w:r>
+      <w:r>
+        <w:rPr>
+          <w:rStyle w:val="Extranjerismo"/>
           <w:b/>
           <w:bCs/>
           <w:lang w:val="es-ES_tradnl" w:eastAsia="es-CO"/>
         </w:rPr>
+        <w:t>)</w:t>
+      </w:r>
+    </w:p>
+    <w:p>
+      <w:pPr>
+        <w:rPr>
+          <w:lang w:val="es-ES_tradnl" w:eastAsia="es-CO"/>
+        </w:rPr>
+      </w:pPr>
+      <w:r>
+        <w:rPr>
+          <w:lang w:val="es-ES_tradnl" w:eastAsia="es-CO"/>
+        </w:rPr>
+        <w:t xml:space="preserve">En 2006 su fundador Jack Dorsey lanza al mercado una red social con las palabras “configurando mi </w:t>
+      </w:r>
+      <w:proofErr w:type="spellStart"/>
+      <w:r>
+        <w:rPr>
+          <w:lang w:val="es-ES_tradnl" w:eastAsia="es-CO"/>
+        </w:rPr>
+        <w:t>twitter</w:t>
+      </w:r>
+      <w:proofErr w:type="spellEnd"/>
+      <w:r>
+        <w:rPr>
+          <w:lang w:val="es-ES_tradnl" w:eastAsia="es-CO"/>
+        </w:rPr>
+        <w:t xml:space="preserve">”. </w:t>
+      </w:r>
+      <w:proofErr w:type="spellStart"/>
+      <w:r>
+        <w:rPr>
+          <w:lang w:val="es-ES_tradnl" w:eastAsia="es-CO"/>
+        </w:rPr>
+        <w:t>Odeo</w:t>
+      </w:r>
+      <w:proofErr w:type="spellEnd"/>
+      <w:r>
+        <w:rPr>
+          <w:lang w:val="es-ES_tradnl" w:eastAsia="es-CO"/>
+        </w:rPr>
+        <w:t xml:space="preserve"> fue una gran revolución del siglo en las redes sociales al convertirse en una plataforma para escuchar </w:t>
+      </w:r>
+      <w:r>
+        <w:rPr>
+          <w:lang w:val="es-ES_tradnl" w:eastAsia="es-CO"/>
+        </w:rPr>
+        <w:t>“</w:t>
+      </w:r>
+      <w:r>
+        <w:rPr>
+          <w:rStyle w:val="Extranjerismo"/>
+          <w:lang w:val="es-CO"/>
+        </w:rPr>
+        <w:t>podcast</w:t>
+      </w:r>
+      <w:r>
+        <w:rPr>
+          <w:rStyle w:val="Extranjerismo"/>
+          <w:lang w:val="es-CO"/>
+        </w:rPr>
+        <w:t>”</w:t>
+      </w:r>
+      <w:r>
+        <w:rPr>
+          <w:lang w:val="es-ES_tradnl" w:eastAsia="es-CO"/>
+        </w:rPr>
+        <w:t xml:space="preserve"> en la red social que hoy se conoce como Twitter </w:t>
+      </w:r>
+      <w:r>
+        <w:rPr>
+          <w:lang w:val="es-ES_tradnl" w:eastAsia="es-CO"/>
+        </w:rPr>
+        <w:t xml:space="preserve">(X) </w:t>
+      </w:r>
+      <w:r>
+        <w:rPr>
+          <w:lang w:val="es-ES_tradnl" w:eastAsia="es-CO"/>
+        </w:rPr>
+        <w:t xml:space="preserve">y que casi llega a su fin por iTunes, el objetivo nuevo era tener un chat instantáneo de no mayor a 240 caracteres. De esta red social nacieron varios caracteres que son usadas por otras aplicaciones como son el @ para contestar a mensajes y tener una identidad dentro de una red social, idea de Robert Andersen, el hashtag, sugerido por Chris Messina o el </w:t>
+      </w:r>
+      <w:r>
+        <w:rPr>
+          <w:lang w:val="es-ES_tradnl" w:eastAsia="es-CO"/>
+        </w:rPr>
+        <w:t>“</w:t>
+      </w:r>
+      <w:proofErr w:type="spellStart"/>
+      <w:r>
+        <w:rPr>
+          <w:rStyle w:val="Extranjerismo"/>
+          <w:lang w:val="es-ES_tradnl" w:eastAsia="es-CO"/>
+        </w:rPr>
+        <w:t>retweet</w:t>
+      </w:r>
+      <w:proofErr w:type="spellEnd"/>
+      <w:r>
+        <w:rPr>
+          <w:rStyle w:val="Extranjerismo"/>
+          <w:lang w:val="es-ES_tradnl" w:eastAsia="es-CO"/>
+        </w:rPr>
+        <w:t>”</w:t>
+      </w:r>
+      <w:r>
+        <w:rPr>
+          <w:lang w:val="es-ES_tradnl" w:eastAsia="es-CO"/>
+        </w:rPr>
+        <w:t xml:space="preserve"> idea de Eric Rice. Esta es una de las aplicaciones que ha tenido menos cambios en su estructura y quieren seguir cultivando ya que hace parte de la esencia de esta empresa.</w:t>
+      </w:r>
+    </w:p>
+    <w:p>
+      <w:pPr>
+        <w:rPr>
+          <w:lang w:val="es-ES_tradnl" w:eastAsia="es-CO"/>
+        </w:rPr>
+      </w:pPr>
+      <w:r>
+        <w:rPr>
+          <w:lang w:val="es-ES_tradnl" w:eastAsia="es-CO"/>
+        </w:rPr>
+        <w:t xml:space="preserve">Actualmente, es una red social que crea tendencias, gracias a su simpleza y es una de las mayores o la mayor red social que usan los mandatarios de estados, empresarios, personajes influyentes para dar su opinión acerca de un tema de una </w:t>
+      </w:r>
+      <w:r>
+        <w:rPr>
+          <w:lang w:val="es-ES_tradnl" w:eastAsia="es-CO"/>
+        </w:rPr>
+        <w:lastRenderedPageBreak/>
+        <w:t>manera práctica, rápida y donde se puede canalizar información y puntos de vista de la mayoría de los usuarios.</w:t>
+      </w:r>
+    </w:p>
+    <w:p>
+      <w:pPr>
+        <w:rPr>
+          <w:rStyle w:val="Extranjerismo"/>
+          <w:b/>
+          <w:bCs/>
+          <w:lang w:val="es-ES_tradnl" w:eastAsia="es-CO"/>
+        </w:rPr>
+      </w:pPr>
+      <w:r>
+        <w:rPr>
+          <w:rStyle w:val="Extranjerismo"/>
+          <w:b/>
+          <w:bCs/>
+          <w:lang w:val="es-ES_tradnl" w:eastAsia="es-CO"/>
+        </w:rPr>
+        <w:t>LinkedIn</w:t>
+      </w:r>
+    </w:p>
+    <w:p>
+      <w:pPr>
+        <w:rPr>
+          <w:lang w:val="es-ES_tradnl" w:eastAsia="es-CO"/>
+        </w:rPr>
+      </w:pPr>
+      <w:r>
+        <w:rPr>
+          <w:lang w:val="es-ES_tradnl" w:eastAsia="es-CO"/>
+        </w:rPr>
+        <w:t>E</w:t>
+      </w:r>
+      <w:r>
+        <w:rPr>
+          <w:lang w:val="es-ES_tradnl" w:eastAsia="es-CO"/>
+        </w:rPr>
+        <w:t xml:space="preserve">s la red social de profesionales más grande del mundo. Usada para el </w:t>
+      </w:r>
+      <w:r>
+        <w:rPr>
+          <w:lang w:val="es-ES_tradnl" w:eastAsia="es-CO"/>
+        </w:rPr>
+        <w:t>“</w:t>
+      </w:r>
+      <w:proofErr w:type="spellStart"/>
+      <w:r>
+        <w:rPr>
+          <w:rStyle w:val="Extranjerismo"/>
+          <w:lang w:val="es-ES_tradnl" w:eastAsia="es-CO"/>
+        </w:rPr>
+        <w:t>networking</w:t>
+      </w:r>
+      <w:proofErr w:type="spellEnd"/>
+      <w:r>
+        <w:rPr>
+          <w:rStyle w:val="Extranjerismo"/>
+          <w:lang w:val="es-ES_tradnl" w:eastAsia="es-CO"/>
+        </w:rPr>
+        <w:t>”</w:t>
+      </w:r>
+      <w:r>
+        <w:rPr>
+          <w:lang w:val="es-ES_tradnl" w:eastAsia="es-CO"/>
+        </w:rPr>
+        <w:t xml:space="preserve">, negocios e incrementar el valor a la marca personal de cada usuario. Nace en 2003 gracias a sus fundadores Reid Hoffman, </w:t>
+      </w:r>
+      <w:proofErr w:type="spellStart"/>
+      <w:r>
+        <w:rPr>
+          <w:lang w:val="es-ES_tradnl" w:eastAsia="es-CO"/>
+        </w:rPr>
+        <w:t>Konstantin</w:t>
+      </w:r>
+      <w:proofErr w:type="spellEnd"/>
+      <w:r>
+        <w:rPr>
+          <w:lang w:val="es-ES_tradnl" w:eastAsia="es-CO"/>
+        </w:rPr>
+        <w:t xml:space="preserve"> Guericke, Jean-Luc Vaillant, Eric </w:t>
+      </w:r>
+      <w:proofErr w:type="spellStart"/>
+      <w:r>
+        <w:rPr>
+          <w:lang w:val="es-ES_tradnl" w:eastAsia="es-CO"/>
+        </w:rPr>
+        <w:t>Ly</w:t>
+      </w:r>
+      <w:proofErr w:type="spellEnd"/>
+      <w:r>
+        <w:rPr>
+          <w:lang w:val="es-ES_tradnl" w:eastAsia="es-CO"/>
+        </w:rPr>
+        <w:t xml:space="preserve">, Allen Blue, como un portal de búsqueda de empleo. En 2016 Microsoft compró a LinkedIn, actualmente cuenta con millones de usuarios, y es una red social que bajo el lema “para llegar lejos tienes que conocer a las personas adecuadas”, conecta y comunica a millones de empresas, empresarios, formadores, academias y profesionales en una red de uso profesional, muy diferente a lo que conocemos de las otras redes donde el estilo de vida o vender un producto o servicio son de las principales características para crear un usuario. </w:t>
+      </w:r>
+    </w:p>
+    <w:p>
+      <w:pPr>
+        <w:rPr>
+          <w:lang w:val="es-ES_tradnl" w:eastAsia="es-CO"/>
+        </w:rPr>
+      </w:pPr>
+      <w:r>
+        <w:rPr>
+          <w:lang w:val="es-ES_tradnl" w:eastAsia="es-CO"/>
+        </w:rPr>
+        <w:t>Esta red social tiene una versión gratuita y una paga con atributos potenciales para las personas que lo usan, una ventaja de la versión paga es el envío de mensajes sin límite a diferentes usuarios en un día, otra de ellas son las tabulaciones que realiza a la hora de una postulación de trabajo y que cada usuario vea las competencias de los demás aspirantes.</w:t>
+      </w:r>
+    </w:p>
+    <w:p>
+      <w:pPr>
+        <w:rPr>
+          <w:b/>
+          <w:bCs/>
+          <w:lang w:val="es-ES_tradnl" w:eastAsia="es-CO"/>
+        </w:rPr>
+      </w:pPr>
+      <w:r>
+        <w:rPr>
+          <w:b/>
+          <w:bCs/>
+          <w:lang w:val="es-ES_tradnl" w:eastAsia="es-CO"/>
+        </w:rPr>
         <w:t>Instagram</w:t>
       </w:r>
     </w:p>
@@ -6905,7 +6931,14 @@
         <w:rPr>
           <w:lang w:val="es-ES_tradnl" w:eastAsia="es-CO"/>
         </w:rPr>
-        <w:t xml:space="preserve"> y era una herramienta de georreferenciación, su gran éxito se formó gracias a personajes de la farándula donde publicaban las cosas de su día a día y esto agradaba mucho, ya que se podía estar al tanto lo que los ídolos o actores de preferencia del usuario hacían. Actualmente, cuenta con más de 600 millones de cuentas activas y es una de las redes sociales con más descargas en el mundo. </w:t>
+        <w:t xml:space="preserve"> y era una herramienta de georreferenciación, su gran éxito se formó gracias a personajes de la farándula donde publicaban las cosas de su día a día y esto agradaba </w:t>
+      </w:r>
+      <w:r>
+        <w:rPr>
+          <w:lang w:val="es-ES_tradnl" w:eastAsia="es-CO"/>
+        </w:rPr>
+        <w:lastRenderedPageBreak/>
+        <w:t xml:space="preserve">mucho, ya que se podía estar al tanto lo que los ídolos o actores de preferencia del usuario hacían. Actualmente, cuenta con más de 600 millones de cuentas activas y es una de las redes sociales con más descargas en el mundo. </w:t>
       </w:r>
     </w:p>
     <w:p>
@@ -6935,7 +6968,7 @@
           <w:lang w:val="es-ES_tradnl"/>
         </w:rPr>
       </w:pPr>
-      <w:bookmarkStart w:id="7" w:name="_Toc151143121"/>
+      <w:bookmarkStart w:id="7" w:name="_Toc152341072"/>
       <w:r>
         <w:rPr>
           <w:lang w:val="es-ES_tradnl"/>
@@ -6954,55 +6987,55 @@
         <w:rPr>
           <w:lang w:val="es-ES_tradnl" w:eastAsia="es-CO"/>
         </w:rPr>
-        <w:t xml:space="preserve">En la mayoría de redes sociales existen diferentes formas de incrementar las interacciones de los usuarios con otros usuarios o con empresas. Como se ha </w:t>
+        <w:t>En la mayoría de redes sociales existen diferentes formas de incrementar las interacciones de los usuarios con otros usuarios o con empresas. Como se ha mencionado anteriormente existen estadísticas donde se mide dicha interacción con el fin de masificar e incrementar el volumen de usuarios allegados a una cuenta.</w:t>
+      </w:r>
+    </w:p>
+    <w:p>
+      <w:pPr>
+        <w:rPr>
+          <w:lang w:val="es-ES_tradnl" w:eastAsia="es-CO"/>
+        </w:rPr>
+      </w:pPr>
+      <w:r>
+        <w:rPr>
+          <w:lang w:val="es-ES_tradnl" w:eastAsia="es-CO"/>
+        </w:rPr>
+        <w:t xml:space="preserve">El </w:t>
+      </w:r>
+      <w:r>
+        <w:rPr>
+          <w:lang w:val="es-ES_tradnl" w:eastAsia="es-CO"/>
+        </w:rPr>
+        <w:t>“</w:t>
+      </w:r>
+      <w:proofErr w:type="spellStart"/>
+      <w:r>
+        <w:rPr>
+          <w:rStyle w:val="Extranjerismo"/>
+          <w:lang w:val="es-ES_tradnl" w:eastAsia="es-CO"/>
+        </w:rPr>
+        <w:t>engagement</w:t>
+      </w:r>
+      <w:proofErr w:type="spellEnd"/>
+      <w:r>
+        <w:rPr>
+          <w:rStyle w:val="Extranjerismo"/>
+          <w:lang w:val="es-ES_tradnl" w:eastAsia="es-CO"/>
+        </w:rPr>
+        <w:t>”</w:t>
+      </w:r>
+      <w:r>
+        <w:rPr>
+          <w:lang w:val="es-ES_tradnl" w:eastAsia="es-CO"/>
+        </w:rPr>
+        <w:t xml:space="preserve"> es el lazo que se crea emocionalmente con un usuario o producto, generado en las diferentes plataformas y se ve clasificado por número de me gustas, número de comentarios, número de veces compartido por algunas personas, número de veces que guardan una publicación, el número de vistas a un perfil, el número de alcance de una publicación, número de vistas a la página web, el alcance de </w:t>
       </w:r>
       <w:r>
         <w:rPr>
           <w:lang w:val="es-ES_tradnl" w:eastAsia="es-CO"/>
         </w:rPr>
         <w:lastRenderedPageBreak/>
-        <w:t>mencionado anteriormente existen estadísticas donde se mide dicha interacción con el fin de masificar e incrementar el volumen de usuarios allegados a una cuenta.</w:t>
-      </w:r>
-    </w:p>
-    <w:p>
-      <w:pPr>
-        <w:rPr>
-          <w:lang w:val="es-ES_tradnl" w:eastAsia="es-CO"/>
-        </w:rPr>
-      </w:pPr>
-      <w:r>
-        <w:rPr>
-          <w:lang w:val="es-ES_tradnl" w:eastAsia="es-CO"/>
-        </w:rPr>
-        <w:t xml:space="preserve">El </w:t>
-      </w:r>
-      <w:r>
-        <w:rPr>
-          <w:lang w:val="es-ES_tradnl" w:eastAsia="es-CO"/>
-        </w:rPr>
-        <w:t>“</w:t>
-      </w:r>
-      <w:proofErr w:type="spellStart"/>
-      <w:r>
-        <w:rPr>
-          <w:rStyle w:val="Extranjerismo"/>
-          <w:lang w:val="es-ES_tradnl" w:eastAsia="es-CO"/>
-        </w:rPr>
-        <w:t>engagement</w:t>
-      </w:r>
-      <w:proofErr w:type="spellEnd"/>
-      <w:r>
-        <w:rPr>
-          <w:rStyle w:val="Extranjerismo"/>
-          <w:lang w:val="es-ES_tradnl" w:eastAsia="es-CO"/>
-        </w:rPr>
-        <w:t>”</w:t>
-      </w:r>
-      <w:r>
-        <w:rPr>
-          <w:lang w:val="es-ES_tradnl" w:eastAsia="es-CO"/>
-        </w:rPr>
-        <w:t xml:space="preserve"> es el lazo que se crea emocionalmente con un usuario o producto, generado en las diferentes plataformas y se ve clasificado por número de me gustas, número de comentarios, número de veces compartido por algunas personas, número de veces que guardan una publicación, el número de vistas a un perfil, el número de alcance de una publicación, número de vistas a la página web, el alcance de la publicación, historia y comentario. Esta información también está descrita y resumida en gráficas de comportamiento, como la edad, género y lugares de interacción.</w:t>
+        <w:t>la publicación, historia y comentario. Esta información también está descrita y resumida en gráficas de comportamiento, como la edad, género y lugares de interacción.</w:t>
       </w:r>
     </w:p>
     <w:p>
@@ -7101,16 +7134,34 @@
         </w:rPr>
         <w:t xml:space="preserve">Instagram </w:t>
       </w:r>
-      <w:proofErr w:type="spellStart"/>
       <w:r>
         <w:rPr>
           <w:b/>
           <w:bCs/>
           <w:lang w:val="es-ES_tradnl"/>
         </w:rPr>
+        <w:t>“</w:t>
+      </w:r>
+      <w:proofErr w:type="spellStart"/>
+      <w:r>
+        <w:rPr>
+          <w:rStyle w:val="Extranjerismo"/>
+          <w:b/>
+          <w:bCs/>
+          <w:lang w:val="es-CO"/>
+        </w:rPr>
         <w:t>Stories</w:t>
       </w:r>
       <w:proofErr w:type="spellEnd"/>
+      <w:r>
+        <w:rPr>
+          <w:rStyle w:val="Extranjerismo"/>
+          <w:b/>
+          <w:bCs/>
+          <w:lang w:val="es-CO"/>
+        </w:rPr>
+        <w:t>”</w:t>
+      </w:r>
       <w:r>
         <w:rPr>
           <w:rStyle w:val="Extranjerismo"/>
@@ -7233,7 +7284,6 @@
           <w:bCs/>
           <w:lang w:val="es-ES_tradnl" w:eastAsia="es-CO"/>
         </w:rPr>
-        <w:lastRenderedPageBreak/>
         <w:t xml:space="preserve">Crear concursos o sorteos: </w:t>
       </w:r>
       <w:r>
@@ -7340,7 +7390,40 @@
         <w:rPr>
           <w:lang w:val="es-ES_tradnl" w:eastAsia="es-CO"/>
         </w:rPr>
-        <w:t>el número máximo de hashtags que se pueden incluir en la mayoría de aplicaciones es de 30, estos son muy importantes para llegar a gran parte del nicho de mercado o ubicación, el crear un hashtag único para un usuario o que lo identifique es muy bueno para ir generando identidad de marca, ya sea de un usuario, un servicio o un producto.</w:t>
+        <w:t xml:space="preserve">el número máximo de </w:t>
+      </w:r>
+      <w:r>
+        <w:rPr>
+          <w:lang w:val="es-ES_tradnl" w:eastAsia="es-CO"/>
+        </w:rPr>
+        <w:t>“</w:t>
+      </w:r>
+      <w:r>
+        <w:rPr>
+          <w:rStyle w:val="Extranjerismo"/>
+          <w:lang w:val="es-CO"/>
+        </w:rPr>
+        <w:t>hashtags</w:t>
+      </w:r>
+      <w:r>
+        <w:rPr>
+          <w:rStyle w:val="Extranjerismo"/>
+          <w:lang w:val="es-CO"/>
+        </w:rPr>
+        <w:t>”</w:t>
+      </w:r>
+      <w:r>
+        <w:rPr>
+          <w:lang w:val="es-ES_tradnl" w:eastAsia="es-CO"/>
+        </w:rPr>
+        <w:t xml:space="preserve"> que se pueden incluir en la mayoría de aplicaciones es de 30, estos son muy importantes para llegar a gran parte del nicho de mercado </w:t>
+      </w:r>
+      <w:r>
+        <w:rPr>
+          <w:lang w:val="es-ES_tradnl" w:eastAsia="es-CO"/>
+        </w:rPr>
+        <w:lastRenderedPageBreak/>
+        <w:t>o ubicación, el crear un hashtag único para un usuario o que lo identifique es muy bueno para ir generando identidad de marca, ya sea de un usuario, un servicio o un producto.</w:t>
       </w:r>
     </w:p>
     <w:p>
@@ -7610,7 +7693,6 @@
           <w:bCs/>
           <w:lang w:val="es-ES_tradnl" w:eastAsia="es-CO"/>
         </w:rPr>
-        <w:lastRenderedPageBreak/>
         <w:t>Publicar una vez al día algún tipo de contenido:</w:t>
       </w:r>
       <w:r>
@@ -7707,6 +7789,7 @@
           <w:bCs/>
           <w:lang w:val="es-ES_tradnl" w:eastAsia="es-CO"/>
         </w:rPr>
+        <w:lastRenderedPageBreak/>
         <w:t>Promocionar las publicaciones que mejor funcionan con el público al cual va dirigido:</w:t>
       </w:r>
       <w:r>
@@ -7788,7 +7871,7 @@
           <w:lang w:val="es-ES_tradnl"/>
         </w:rPr>
       </w:pPr>
-      <w:bookmarkStart w:id="8" w:name="_Toc151143122"/>
+      <w:bookmarkStart w:id="8" w:name="_Toc152341073"/>
       <w:r>
         <w:rPr>
           <w:lang w:val="es-ES_tradnl"/>
@@ -7796,6 +7879,21 @@
         <w:t>Plataformas publicitarias (</w:t>
       </w:r>
       <w:r>
+        <w:t>AdWords</w:t>
+      </w:r>
+      <w:r>
+        <w:t xml:space="preserve">, </w:t>
+      </w:r>
+      <w:r>
+        <w:t>AdSense</w:t>
+      </w:r>
+      <w:r>
+        <w:rPr>
+          <w:lang w:val="es-ES_tradnl"/>
+        </w:rPr>
+        <w:t>) y métodos de uso (</w:t>
+      </w:r>
+      <w:r>
         <w:rPr>
           <w:lang w:val="es-ES_tradnl"/>
         </w:rPr>
@@ -7807,21 +7905,7 @@
           <w:rStyle w:val="Extranjerismo"/>
           <w:lang w:val="es-ES_tradnl"/>
         </w:rPr>
-        <w:t>ad</w:t>
-      </w:r>
-      <w:r>
-        <w:rPr>
-          <w:rStyle w:val="Extranjerismo"/>
-          <w:lang w:val="es-ES_tradnl"/>
-        </w:rPr>
-        <w:t>W</w:t>
-      </w:r>
-      <w:r>
-        <w:rPr>
-          <w:rStyle w:val="Extranjerismo"/>
-          <w:lang w:val="es-ES_tradnl"/>
-        </w:rPr>
-        <w:t>ords</w:t>
+        <w:t>mass</w:t>
       </w:r>
       <w:proofErr w:type="spellEnd"/>
       <w:r>
@@ -7829,6 +7913,13 @@
           <w:rStyle w:val="Extranjerismo"/>
           <w:lang w:val="es-ES_tradnl"/>
         </w:rPr>
+        <w:t xml:space="preserve"> media</w:t>
+      </w:r>
+      <w:r>
+        <w:rPr>
+          <w:rStyle w:val="Extranjerismo"/>
+          <w:lang w:val="es-ES_tradnl"/>
+        </w:rPr>
         <w:t>”</w:t>
       </w:r>
       <w:r>
@@ -7836,7 +7927,7 @@
           <w:rStyle w:val="Extranjerismo"/>
           <w:lang w:val="es-ES_tradnl"/>
         </w:rPr>
-        <w:t xml:space="preserve">, </w:t>
+        <w:t xml:space="preserve">, red de </w:t>
       </w:r>
       <w:r>
         <w:rPr>
@@ -7851,7 +7942,7 @@
           <w:rStyle w:val="Extranjerismo"/>
           <w:lang w:val="es-ES_tradnl"/>
         </w:rPr>
-        <w:t>adsense</w:t>
+        <w:t>display</w:t>
       </w:r>
       <w:proofErr w:type="spellEnd"/>
       <w:r>
@@ -7865,71 +7956,6 @@
         <w:rPr>
           <w:lang w:val="es-ES_tradnl"/>
         </w:rPr>
-        <w:t>) y métodos de uso (</w:t>
-      </w:r>
-      <w:r>
-        <w:rPr>
-          <w:lang w:val="es-ES_tradnl"/>
-        </w:rPr>
-        <w:t>“</w:t>
-      </w:r>
-      <w:proofErr w:type="spellStart"/>
-      <w:r>
-        <w:rPr>
-          <w:rStyle w:val="Extranjerismo"/>
-          <w:lang w:val="es-ES_tradnl"/>
-        </w:rPr>
-        <w:t>mass</w:t>
-      </w:r>
-      <w:proofErr w:type="spellEnd"/>
-      <w:r>
-        <w:rPr>
-          <w:rStyle w:val="Extranjerismo"/>
-          <w:lang w:val="es-ES_tradnl"/>
-        </w:rPr>
-        <w:t xml:space="preserve"> media</w:t>
-      </w:r>
-      <w:r>
-        <w:rPr>
-          <w:rStyle w:val="Extranjerismo"/>
-          <w:lang w:val="es-ES_tradnl"/>
-        </w:rPr>
-        <w:t>”</w:t>
-      </w:r>
-      <w:r>
-        <w:rPr>
-          <w:rStyle w:val="Extranjerismo"/>
-          <w:lang w:val="es-ES_tradnl"/>
-        </w:rPr>
-        <w:t xml:space="preserve">, red de </w:t>
-      </w:r>
-      <w:r>
-        <w:rPr>
-          <w:rStyle w:val="Extranjerismo"/>
-          <w:lang w:val="es-ES_tradnl"/>
-        </w:rPr>
-        <w:t>“</w:t>
-      </w:r>
-      <w:proofErr w:type="spellStart"/>
-      <w:r>
-        <w:rPr>
-          <w:rStyle w:val="Extranjerismo"/>
-          <w:lang w:val="es-ES_tradnl"/>
-        </w:rPr>
-        <w:t>display</w:t>
-      </w:r>
-      <w:proofErr w:type="spellEnd"/>
-      <w:r>
-        <w:rPr>
-          <w:rStyle w:val="Extranjerismo"/>
-          <w:lang w:val="es-ES_tradnl"/>
-        </w:rPr>
-        <w:t>”</w:t>
-      </w:r>
-      <w:r>
-        <w:rPr>
-          <w:lang w:val="es-ES_tradnl"/>
-        </w:rPr>
         <w:t>)</w:t>
       </w:r>
       <w:bookmarkEnd w:id="8"/>
@@ -7944,14 +7970,7 @@
         <w:rPr>
           <w:lang w:val="es-ES_tradnl" w:eastAsia="es-CO"/>
         </w:rPr>
-        <w:t xml:space="preserve">Las métricas de internet son muy importantes para los especialistas en mercadeo a la hora de buscar falencias, fortalezas y oportunidades de una empresa; estas </w:t>
-      </w:r>
-      <w:r>
-        <w:rPr>
-          <w:lang w:val="es-ES_tradnl" w:eastAsia="es-CO"/>
-        </w:rPr>
-        <w:lastRenderedPageBreak/>
-        <w:t>herramientas ayudan a los usuarios a desglosar y obtener información de manera ordenada y tabulada para lograr una investigación y planeación estratégica de cómo llegar a un mercado objetivo.</w:t>
+        <w:t>Las métricas de internet son muy importantes para los especialistas en mercadeo a la hora de buscar falencias, fortalezas y oportunidades de una empresa; estas herramientas ayudan a los usuarios a desglosar y obtener información de manera ordenada y tabulada para lograr una investigación y planeación estratégica de cómo llegar a un mercado objetivo.</w:t>
       </w:r>
     </w:p>
     <w:p>
@@ -7966,6 +7985,20 @@
         </w:rPr>
         <w:t>Existen diversas plataformas publicitarias como las que se describen a continuación:</w:t>
       </w:r>
+    </w:p>
+    <w:p>
+      <w:pPr>
+        <w:rPr>
+          <w:lang w:val="es-ES_tradnl" w:eastAsia="es-CO"/>
+        </w:rPr>
+      </w:pPr>
+    </w:p>
+    <w:p>
+      <w:pPr>
+        <w:rPr>
+          <w:lang w:val="es-ES_tradnl" w:eastAsia="es-CO"/>
+        </w:rPr>
+      </w:pPr>
     </w:p>
     <w:p>
       <w:pPr>
@@ -7984,6 +8017,7 @@
           <w:bCs/>
           <w:lang w:val="es-ES_tradnl" w:eastAsia="es-CO"/>
         </w:rPr>
+        <w:lastRenderedPageBreak/>
         <w:t>AdWords</w:t>
       </w:r>
     </w:p>
@@ -8143,7 +8177,6 @@
         <w:rPr>
           <w:lang w:val="es-ES_tradnl" w:eastAsia="es-CO"/>
         </w:rPr>
-        <w:lastRenderedPageBreak/>
         <w:t xml:space="preserve">Para hacer uso de esta plataforma es más complejo ya que tiene que pasar por diferentes procesos de evaluación y en caso de cumplir alguno simplemente niegan el acceso y hasta pueden suspender o eliminar las cuentas que se vinculan a </w:t>
       </w:r>
       <w:r>
@@ -8212,6 +8245,7 @@
           <w:bCs/>
           <w:lang w:val="es-ES_tradnl"/>
         </w:rPr>
+        <w:lastRenderedPageBreak/>
         <w:t>“</w:t>
       </w:r>
       <w:proofErr w:type="spellStart"/>
@@ -8458,7 +8492,7 @@
           <w:lang w:val="es-ES_tradnl"/>
         </w:rPr>
       </w:pPr>
-      <w:bookmarkStart w:id="9" w:name="_Toc151143123"/>
+      <w:bookmarkStart w:id="9" w:name="_Toc152341074"/>
       <w:r>
         <w:rPr>
           <w:lang w:val="es-ES_tradnl"/>
@@ -8477,8 +8511,66 @@
         <w:rPr>
           <w:lang w:val="es-ES_tradnl" w:eastAsia="es-CO"/>
         </w:rPr>
+        <w:t xml:space="preserve">Desde inicios del siglo XX el </w:t>
+      </w:r>
+      <w:r>
+        <w:rPr>
+          <w:lang w:val="es-ES_tradnl"/>
+        </w:rPr>
+        <w:t>“</w:t>
+      </w:r>
+      <w:r>
+        <w:rPr>
+          <w:rStyle w:val="Extranjerismo"/>
+          <w:lang w:val="es-ES_tradnl"/>
+        </w:rPr>
+        <w:t>marketing”</w:t>
+      </w:r>
+      <w:r>
+        <w:rPr>
+          <w:rStyle w:val="Extranjerismo"/>
+          <w:lang w:val="es-ES_tradnl"/>
+        </w:rPr>
+        <w:t xml:space="preserve"> </w:t>
+      </w:r>
+      <w:r>
+        <w:rPr>
+          <w:lang w:val="es-ES_tradnl" w:eastAsia="es-CO"/>
+        </w:rPr>
+        <w:t xml:space="preserve">se convirtió en uno de los principales motores para acelerar y contribuir al crecimiento de las empresas. El </w:t>
+      </w:r>
+      <w:r>
+        <w:rPr>
+          <w:lang w:val="es-ES_tradnl"/>
+        </w:rPr>
+        <w:t>“</w:t>
+      </w:r>
+      <w:r>
+        <w:rPr>
+          <w:rStyle w:val="Extranjerismo"/>
+          <w:lang w:val="es-ES_tradnl"/>
+        </w:rPr>
+        <w:t>marketing”</w:t>
+      </w:r>
+      <w:r>
+        <w:rPr>
+          <w:rStyle w:val="Extranjerismo"/>
+          <w:lang w:val="es-ES_tradnl"/>
+        </w:rPr>
+        <w:t xml:space="preserve"> </w:t>
+      </w:r>
+      <w:r>
+        <w:rPr>
+          <w:lang w:val="es-ES_tradnl" w:eastAsia="es-CO"/>
+        </w:rPr>
+        <w:t xml:space="preserve">tradicional, como es conocido, permitía a las organizaciones divulgar la información sobre sus productos y servicios de forma masiva por medio de vallas publicitarias, prensa, televisión y radio; la ventaja de estas estrategias se basa en que estos medios se encuentran en todas partes y han sido siempre de fácil acceso para la población, es por esto que se lograba tener un gran alcance e impacto. Sin embargo, este tipo de </w:t>
+      </w:r>
+      <w:r>
+        <w:rPr>
+          <w:lang w:val="es-ES_tradnl" w:eastAsia="es-CO"/>
+        </w:rPr>
         <w:lastRenderedPageBreak/>
-        <w:t xml:space="preserve">Desde inicios del siglo XX el </w:t>
+        <w:t xml:space="preserve">estrategias estaban enfocadas únicamente en la promoción del producto, en destacar sus características y beneficios, sin dar lugar al usuario o consumidor, además de que estas campañas requieren grandes inversiones y sus resultados no son fáciles de medir para definir cuál es en realidad la efectividad y el retorno que generan las inversiones. Para dar solución a estos aspectos, desde 1990 surgió el concepto de </w:t>
       </w:r>
       <w:r>
         <w:rPr>
@@ -8504,7 +8596,20 @@
         <w:rPr>
           <w:lang w:val="es-ES_tradnl" w:eastAsia="es-CO"/>
         </w:rPr>
-        <w:t xml:space="preserve">se convirtió en uno de los principales motores para acelerar y contribuir al crecimiento de las empresas. El </w:t>
+        <w:t>digital, un nuevo tipo de estrategias completamente innovadoras y digitales, basadas en el internet y las herramientas tecnológicas.</w:t>
+      </w:r>
+    </w:p>
+    <w:p>
+      <w:pPr>
+        <w:rPr>
+          <w:lang w:val="es-ES_tradnl" w:eastAsia="es-CO"/>
+        </w:rPr>
+      </w:pPr>
+      <w:r>
+        <w:rPr>
+          <w:lang w:val="es-ES_tradnl" w:eastAsia="es-CO"/>
+        </w:rPr>
+        <w:t xml:space="preserve">Esta nueva forma de implementar el </w:t>
       </w:r>
       <w:r>
         <w:rPr>
@@ -8530,7 +8635,7 @@
         <w:rPr>
           <w:lang w:val="es-ES_tradnl" w:eastAsia="es-CO"/>
         </w:rPr>
-        <w:t xml:space="preserve">tradicional, como es conocido, permitía a las organizaciones divulgar la información sobre sus productos y servicios de forma masiva por medio de vallas publicitarias, prensa, televisión y radio; la ventaja de estas estrategias se basa en que estos medios se encuentran en todas partes y han sido siempre de fácil acceso para la población, es por esto que se lograba tener un gran alcance e impacto. Sin embargo, este tipo de estrategias estaban enfocadas únicamente en la promoción del producto, en destacar sus características y beneficios, sin dar lugar al usuario o consumidor, además de que estas campañas requieren grandes inversiones y sus resultados no son fáciles de medir para definir cuál es en realidad la efectividad y el retorno que generan las inversiones. Para dar solución a estos aspectos, desde 1990 surgió el concepto de </w:t>
+        <w:t xml:space="preserve">se ha vuelto fundamental para las empresas en la actualidad, ya que permite crear un mayor relacionamiento con los clientes, se enfoca conocerlos y brindarles mejores experiencias durante todo el proceso de compra, esto hace que aumenten las interacciones y que sean los mismos clientes quienes se acerquen a las empresas. Otra de las ventajas que ofrece el </w:t>
       </w:r>
       <w:r>
         <w:rPr>
@@ -8556,20 +8661,7 @@
         <w:rPr>
           <w:lang w:val="es-ES_tradnl" w:eastAsia="es-CO"/>
         </w:rPr>
-        <w:t>digital, un nuevo tipo de estrategias completamente innovadoras y digitales, basadas en el internet y las herramientas tecnológicas.</w:t>
-      </w:r>
-    </w:p>
-    <w:p>
-      <w:pPr>
-        <w:rPr>
-          <w:lang w:val="es-ES_tradnl" w:eastAsia="es-CO"/>
-        </w:rPr>
-      </w:pPr>
-      <w:r>
-        <w:rPr>
-          <w:lang w:val="es-ES_tradnl" w:eastAsia="es-CO"/>
-        </w:rPr>
-        <w:t xml:space="preserve">Esta nueva forma de implementar el </w:t>
+        <w:t xml:space="preserve">digital para las empresas es que les permite evolucionar constantemente, además de que los costos no son tan altos como en el </w:t>
       </w:r>
       <w:r>
         <w:rPr>
@@ -8595,7 +8687,20 @@
         <w:rPr>
           <w:lang w:val="es-ES_tradnl" w:eastAsia="es-CO"/>
         </w:rPr>
-        <w:t xml:space="preserve">se ha vuelto fundamental para las empresas en la actualidad, ya que permite crear un mayor relacionamiento con los clientes, se enfoca conocerlos y brindarles mejores experiencias durante todo el proceso de compra, esto hace que aumenten las interacciones y que sean los mismos clientes quienes se acerquen a las empresas. Otra de las ventajas que ofrece el </w:t>
+        <w:t>tradicional y los resultados se pueden medir con mayor facilidad.</w:t>
+      </w:r>
+    </w:p>
+    <w:p>
+      <w:pPr>
+        <w:rPr>
+          <w:lang w:val="es-ES_tradnl" w:eastAsia="es-CO"/>
+        </w:rPr>
+      </w:pPr>
+      <w:r>
+        <w:rPr>
+          <w:lang w:val="es-ES_tradnl" w:eastAsia="es-CO"/>
+        </w:rPr>
+        <w:t xml:space="preserve">Para implementar campañas exitosas de </w:t>
       </w:r>
       <w:r>
         <w:rPr>
@@ -8621,14 +8726,69 @@
         <w:rPr>
           <w:lang w:val="es-ES_tradnl" w:eastAsia="es-CO"/>
         </w:rPr>
-        <w:t xml:space="preserve">digital para las empresas es que les permite evolucionar constantemente, además de que los costos no son tan altos como en el </w:t>
-      </w:r>
-      <w:r>
-        <w:rPr>
-          <w:lang w:val="es-ES_tradnl"/>
+        <w:t xml:space="preserve">digital, es fundamental elegir correctamente el contenido, para esto es muy importante hacerlo basado en el conocimiento de los clientes, ya no es suficiente solo definir el público objetivo, sino que se debe hacer un análisis más profundo a través de la realización del perfil del </w:t>
+      </w:r>
+      <w:r>
+        <w:rPr>
+          <w:lang w:val="es-ES_tradnl" w:eastAsia="es-CO"/>
         </w:rPr>
         <w:t>“</w:t>
       </w:r>
+      <w:proofErr w:type="spellStart"/>
+      <w:r>
+        <w:rPr>
+          <w:rStyle w:val="Extranjerismo"/>
+          <w:lang w:val="es-ES_tradnl" w:eastAsia="es-CO"/>
+        </w:rPr>
+        <w:t>buyer</w:t>
+      </w:r>
+      <w:proofErr w:type="spellEnd"/>
+      <w:r>
+        <w:rPr>
+          <w:lang w:val="es-ES_tradnl" w:eastAsia="es-CO"/>
+        </w:rPr>
+        <w:t xml:space="preserve"> </w:t>
+      </w:r>
+      <w:r>
+        <w:rPr>
+          <w:rStyle w:val="Extranjerismo"/>
+          <w:lang w:val="es-ES_tradnl"/>
+        </w:rPr>
+        <w:t>persona</w:t>
+      </w:r>
+      <w:r>
+        <w:rPr>
+          <w:rStyle w:val="Extranjerismo"/>
+          <w:lang w:val="es-ES_tradnl"/>
+        </w:rPr>
+        <w:t>”</w:t>
+      </w:r>
+      <w:r>
+        <w:rPr>
+          <w:lang w:val="es-ES_tradnl" w:eastAsia="es-CO"/>
+        </w:rPr>
+        <w:t>, que permite conocer con más detalle a los consumidores. Cuando las empresas conocen a sus clientes están en la capacidad de implementar campañas mucho más enfocadas y con mejores resultados, brindando a los espectadores el contenido de su interés, con interacciones continuas y creando relaciones más cercanas.</w:t>
+      </w:r>
+    </w:p>
+    <w:p>
+      <w:pPr>
+        <w:rPr>
+          <w:lang w:val="es-ES_tradnl" w:eastAsia="es-CO"/>
+        </w:rPr>
+      </w:pPr>
+      <w:r>
+        <w:rPr>
+          <w:lang w:val="es-ES_tradnl" w:eastAsia="es-CO"/>
+        </w:rPr>
+        <w:lastRenderedPageBreak/>
+        <w:t xml:space="preserve">Otro de los factores que contribuyen al éxito de las campañas de </w:t>
+      </w:r>
+      <w:r>
+        <w:rPr>
+          <w:lang w:val="es-ES_tradnl"/>
+        </w:rPr>
+        <w:t>“</w:t>
+      </w:r>
       <w:r>
         <w:rPr>
           <w:rStyle w:val="Extranjerismo"/>
@@ -8647,86 +8807,27 @@
         <w:rPr>
           <w:lang w:val="es-ES_tradnl" w:eastAsia="es-CO"/>
         </w:rPr>
-        <w:t>tradicional y los resultados se pueden medir con mayor facilidad.</w:t>
-      </w:r>
-    </w:p>
-    <w:p>
-      <w:pPr>
-        <w:rPr>
-          <w:lang w:val="es-ES_tradnl" w:eastAsia="es-CO"/>
-        </w:rPr>
-      </w:pPr>
-      <w:r>
-        <w:rPr>
-          <w:lang w:val="es-ES_tradnl" w:eastAsia="es-CO"/>
-        </w:rPr>
-        <w:t xml:space="preserve">Para implementar campañas exitosas de </w:t>
-      </w:r>
-      <w:r>
-        <w:rPr>
-          <w:lang w:val="es-ES_tradnl"/>
+        <w:t xml:space="preserve">digital son las estrategias de posicionamiento, que pueden ser pagas o no. Entre estas se encuentran las estrategias SEO y SEM, que buscan aumentar el tráfico en los sitios web de las empresas, posicionándose en los primeros lugares en los resultados de los motores de búsqueda, para esto se implementan también algunas técnicas como los factores HTML, </w:t>
+      </w:r>
+      <w:r>
+        <w:rPr>
+          <w:lang w:val="es-ES_tradnl" w:eastAsia="es-CO"/>
         </w:rPr>
         <w:t>“</w:t>
       </w:r>
-      <w:r>
-        <w:rPr>
-          <w:rStyle w:val="Extranjerismo"/>
-          <w:lang w:val="es-ES_tradnl"/>
-        </w:rPr>
-        <w:t>marketing”</w:t>
-      </w:r>
-      <w:r>
-        <w:rPr>
-          <w:rStyle w:val="Extranjerismo"/>
-          <w:lang w:val="es-ES_tradnl"/>
-        </w:rPr>
-        <w:t xml:space="preserve"> </w:t>
-      </w:r>
-      <w:r>
-        <w:rPr>
-          <w:lang w:val="es-ES_tradnl" w:eastAsia="es-CO"/>
-        </w:rPr>
-        <w:t xml:space="preserve">digital, es fundamental elegir correctamente el contenido, para esto es muy importante hacerlo basado en el </w:t>
-      </w:r>
-      <w:r>
-        <w:rPr>
-          <w:lang w:val="es-ES_tradnl" w:eastAsia="es-CO"/>
-        </w:rPr>
-        <w:lastRenderedPageBreak/>
-        <w:t xml:space="preserve">conocimiento de los clientes, ya no es suficiente solo definir el público objetivo, sino que se debe hacer un análisis más profundo a través de la realización del perfil del </w:t>
-      </w:r>
-      <w:r>
-        <w:rPr>
-          <w:lang w:val="es-ES_tradnl" w:eastAsia="es-CO"/>
-        </w:rPr>
-        <w:t>“</w:t>
-      </w:r>
       <w:proofErr w:type="spellStart"/>
       <w:r>
         <w:rPr>
           <w:rStyle w:val="Extranjerismo"/>
           <w:lang w:val="es-ES_tradnl" w:eastAsia="es-CO"/>
         </w:rPr>
-        <w:t>buyer</w:t>
+        <w:t>keywords</w:t>
       </w:r>
       <w:proofErr w:type="spellEnd"/>
       <w:r>
         <w:rPr>
-          <w:lang w:val="es-ES_tradnl" w:eastAsia="es-CO"/>
-        </w:rPr>
-        <w:t xml:space="preserve"> </w:t>
-      </w:r>
-      <w:r>
-        <w:rPr>
-          <w:rStyle w:val="Extranjerismo"/>
-          <w:lang w:val="es-ES_tradnl"/>
-        </w:rPr>
-        <w:t>persona</w:t>
-      </w:r>
-      <w:r>
-        <w:rPr>
-          <w:rStyle w:val="Extranjerismo"/>
-          <w:lang w:val="es-ES_tradnl"/>
+          <w:rStyle w:val="Extranjerismo"/>
+          <w:lang w:val="es-ES_tradnl" w:eastAsia="es-CO"/>
         </w:rPr>
         <w:t>”</w:t>
       </w:r>
@@ -8734,73 +8835,6 @@
         <w:rPr>
           <w:lang w:val="es-ES_tradnl" w:eastAsia="es-CO"/>
         </w:rPr>
-        <w:t>, que permite conocer con más detalle a los consumidores. Cuando las empresas conocen a sus clientes están en la capacidad de implementar campañas mucho más enfocadas y con mejores resultados, brindando a los espectadores el contenido de su interés, con interacciones continuas y creando relaciones más cercanas.</w:t>
-      </w:r>
-    </w:p>
-    <w:p>
-      <w:pPr>
-        <w:rPr>
-          <w:lang w:val="es-ES_tradnl" w:eastAsia="es-CO"/>
-        </w:rPr>
-      </w:pPr>
-      <w:r>
-        <w:rPr>
-          <w:lang w:val="es-ES_tradnl" w:eastAsia="es-CO"/>
-        </w:rPr>
-        <w:t xml:space="preserve">Otro de los factores que contribuyen al éxito de las campañas de </w:t>
-      </w:r>
-      <w:r>
-        <w:rPr>
-          <w:lang w:val="es-ES_tradnl"/>
-        </w:rPr>
-        <w:t>“</w:t>
-      </w:r>
-      <w:r>
-        <w:rPr>
-          <w:rStyle w:val="Extranjerismo"/>
-          <w:lang w:val="es-ES_tradnl"/>
-        </w:rPr>
-        <w:t>marketing”</w:t>
-      </w:r>
-      <w:r>
-        <w:rPr>
-          <w:rStyle w:val="Extranjerismo"/>
-          <w:lang w:val="es-ES_tradnl"/>
-        </w:rPr>
-        <w:t xml:space="preserve"> </w:t>
-      </w:r>
-      <w:r>
-        <w:rPr>
-          <w:lang w:val="es-ES_tradnl" w:eastAsia="es-CO"/>
-        </w:rPr>
-        <w:t xml:space="preserve">digital son las estrategias de posicionamiento, que pueden ser pagas o no. Entre estas se encuentran las estrategias SEO y SEM, que buscan aumentar el tráfico en los sitios web de las empresas, posicionándose en los primeros lugares en los resultados de los motores de búsqueda, para esto se implementan también algunas técnicas como los factores HTML, </w:t>
-      </w:r>
-      <w:r>
-        <w:rPr>
-          <w:lang w:val="es-ES_tradnl" w:eastAsia="es-CO"/>
-        </w:rPr>
-        <w:t>“</w:t>
-      </w:r>
-      <w:proofErr w:type="spellStart"/>
-      <w:r>
-        <w:rPr>
-          <w:rStyle w:val="Extranjerismo"/>
-          <w:lang w:val="es-ES_tradnl" w:eastAsia="es-CO"/>
-        </w:rPr>
-        <w:t>keywords</w:t>
-      </w:r>
-      <w:proofErr w:type="spellEnd"/>
-      <w:r>
-        <w:rPr>
-          <w:rStyle w:val="Extranjerismo"/>
-          <w:lang w:val="es-ES_tradnl" w:eastAsia="es-CO"/>
-        </w:rPr>
-        <w:t>”</w:t>
-      </w:r>
-      <w:r>
-        <w:rPr>
-          <w:lang w:val="es-ES_tradnl" w:eastAsia="es-CO"/>
-        </w:rPr>
         <w:t>, fichas temáticas y normalización de datos.</w:t>
       </w:r>
     </w:p>
@@ -8818,7 +8852,7 @@
           <w:lang w:val="es-ES_tradnl"/>
         </w:rPr>
       </w:pPr>
-      <w:bookmarkStart w:id="10" w:name="_Toc151143124"/>
+      <w:bookmarkStart w:id="10" w:name="_Toc152341075"/>
       <w:r>
         <w:rPr>
           <w:lang w:val="es-ES_tradnl"/>
@@ -8957,7 +8991,6 @@
         <w:rPr>
           <w:lang w:val="es-ES_tradnl" w:eastAsia="es-CO"/>
         </w:rPr>
-        <w:lastRenderedPageBreak/>
         <w:t>Distribución de contenido</w:t>
       </w:r>
       <w:r>
@@ -9047,7 +9080,16 @@
           <w:bCs/>
           <w:lang w:val="es-ES_tradnl" w:eastAsia="es-CO"/>
         </w:rPr>
-        <w:t>Esta información es la base para definir adecuadamente los canales por los cuales se distribuirá la información, el formato, el estilo, el tono y los temas que va a abarcar el contenido.</w:t>
+        <w:t xml:space="preserve">Esta información es la base para definir </w:t>
+      </w:r>
+      <w:r>
+        <w:rPr>
+          <w:b/>
+          <w:bCs/>
+          <w:lang w:val="es-ES_tradnl" w:eastAsia="es-CO"/>
+        </w:rPr>
+        <w:lastRenderedPageBreak/>
+        <w:t>adecuadamente los canales por los cuales se distribuirá la información, el formato, el estilo, el tono y los temas que va a abarcar el contenido.</w:t>
       </w:r>
       <w:r>
         <w:rPr>
@@ -9146,7 +9188,6 @@
         <w:rPr>
           <w:lang w:val="es-ES_tradnl" w:eastAsia="es-CO"/>
         </w:rPr>
-        <w:lastRenderedPageBreak/>
         <w:t>Generar tráfico de calidad</w:t>
       </w:r>
       <w:r>
@@ -9261,7 +9302,14 @@
         <w:rPr>
           <w:lang w:val="es-ES_tradnl" w:eastAsia="es-CO"/>
         </w:rPr>
-        <w:t>Planear las acciones consiste en determinar las tareas específicas que se deben desarrollar para el cumplimiento de los objetivos. Por ejemplo, si uno de los objetivos que se plantea es aumentar el reconocimiento de marca, para esto se deben realizar acciones como definir el responsable, definir el público al que va dirigido, crear la plantilla del correo con un diseño llamativo, definir el contenido y definir fecha y hora del envío.</w:t>
+        <w:t xml:space="preserve">Planear las acciones consiste en determinar las tareas específicas que se deben desarrollar para el cumplimiento de los objetivos. Por ejemplo, si uno de los objetivos que se plantea es aumentar el reconocimiento de marca, para esto se deben realizar acciones como definir el responsable, definir el público al que va dirigido, crear la </w:t>
+      </w:r>
+      <w:r>
+        <w:rPr>
+          <w:lang w:val="es-ES_tradnl" w:eastAsia="es-CO"/>
+        </w:rPr>
+        <w:lastRenderedPageBreak/>
+        <w:t>plantilla del correo con un diseño llamativo, definir el contenido y definir fecha y hora del envío.</w:t>
       </w:r>
     </w:p>
     <w:p>
@@ -9426,7 +9474,6 @@
           <w:bCs/>
           <w:lang w:val="es-ES_tradnl" w:eastAsia="es-CO"/>
         </w:rPr>
-        <w:lastRenderedPageBreak/>
         <w:t>Videos:</w:t>
       </w:r>
       <w:r>
@@ -9535,6 +9582,7 @@
           <w:bCs/>
           <w:lang w:val="es-ES_tradnl" w:eastAsia="es-CO"/>
         </w:rPr>
+        <w:lastRenderedPageBreak/>
         <w:t>Contenido interactivo:</w:t>
       </w:r>
       <w:r>
@@ -9721,7 +9769,7 @@
           <w:lang w:val="es-ES_tradnl"/>
         </w:rPr>
       </w:pPr>
-      <w:bookmarkStart w:id="11" w:name="_Toc151143125"/>
+      <w:bookmarkStart w:id="11" w:name="_Toc152341076"/>
       <w:r>
         <w:rPr>
           <w:lang w:val="es-ES_tradnl"/>
@@ -9740,7 +9788,14 @@
         <w:rPr>
           <w:lang w:val="es-ES_tradnl" w:eastAsia="es-CO"/>
         </w:rPr>
-        <w:t>Para realizar la publicación de contenido de forma ordenada, clara y efectiva es necesario conocer algunas técnicas y criterios que contribuyen a que las publicaciones tengan el impacto que se pretende generar en la audiencia y a que la creación de contenido de valor se realice de forma adecuada. Es fundamental tener en cuenta que los contenidos no pueden ser difundidos de cualquier forma por medio de los canales digitales, ya que de ser así este no tendría los resultados esperados y no se podría garantizar el éxito en el cumplimiento de los objetivos que se tienen al crear el contenido de valor. Es necesario que para realizar las publicaciones y el contenido de forma efectiva se cumpla con los siguientes criterios:</w:t>
+        <w:t xml:space="preserve">Para realizar la publicación de contenido de forma ordenada, clara y efectiva es necesario conocer algunas técnicas y criterios que contribuyen a que las publicaciones tengan el impacto que se pretende generar en la audiencia y a que la creación de contenido de valor se realice de forma adecuada. Es fundamental tener en cuenta que los contenidos no pueden ser difundidos de cualquier forma por medio de los canales digitales, ya que de ser así este no tendría los resultados esperados y no se podría </w:t>
+      </w:r>
+      <w:r>
+        <w:rPr>
+          <w:lang w:val="es-ES_tradnl" w:eastAsia="es-CO"/>
+        </w:rPr>
+        <w:lastRenderedPageBreak/>
+        <w:t>garantizar el éxito en el cumplimiento de los objetivos que se tienen al crear el contenido de valor. Es necesario que para realizar las publicaciones y el contenido de forma efectiva se cumpla con los siguientes criterios:</w:t>
       </w:r>
     </w:p>
     <w:p>
@@ -9847,7 +9902,6 @@
           <w:bCs/>
           <w:lang w:val="es-ES_tradnl" w:eastAsia="es-CO"/>
         </w:rPr>
-        <w:lastRenderedPageBreak/>
         <w:t>Coherencia en líneas de publicaciones:</w:t>
       </w:r>
       <w:r>
@@ -9914,6 +9968,7 @@
           <w:bCs/>
           <w:lang w:val="es-ES_tradnl" w:eastAsia="es-CO"/>
         </w:rPr>
+        <w:lastRenderedPageBreak/>
         <w:t>Características del contenido y descripciones:</w:t>
       </w:r>
       <w:r>
@@ -10045,12 +10100,11 @@
           <w:lang w:val="es-ES_tradnl"/>
         </w:rPr>
       </w:pPr>
-      <w:bookmarkStart w:id="12" w:name="_Toc151143126"/>
-      <w:r>
-        <w:rPr>
-          <w:lang w:val="es-ES_tradnl"/>
-        </w:rPr>
-        <w:lastRenderedPageBreak/>
+      <w:bookmarkStart w:id="12" w:name="_Toc152341077"/>
+      <w:r>
+        <w:rPr>
+          <w:lang w:val="es-ES_tradnl"/>
+        </w:rPr>
         <w:t>Indexación de contenidos según estrategias SEO y SEM</w:t>
       </w:r>
       <w:bookmarkEnd w:id="12"/>
@@ -10152,7 +10206,14 @@
         <w:rPr>
           <w:lang w:val="es-ES_tradnl" w:eastAsia="es-CO"/>
         </w:rPr>
-        <w:t>de motores de búsqueda, consiste en la elaboración de campañas y anuncios para los cuales se paga con el fin de que aparezcan de forma prioritaria en los motores de búsqueda, de esta manera se aumenta su visibilidad y accesibilidad. Otra de las ventajas de esta estrategia es que permite llegar a un público que tenga intereses similares a los que ofrece la empresa a través de su campaña.</w:t>
+        <w:t xml:space="preserve">de motores de búsqueda, consiste en la elaboración de campañas y anuncios para los cuales se paga con el fin de </w:t>
+      </w:r>
+      <w:r>
+        <w:rPr>
+          <w:lang w:val="es-ES_tradnl" w:eastAsia="es-CO"/>
+        </w:rPr>
+        <w:lastRenderedPageBreak/>
+        <w:t>que aparezcan de forma prioritaria en los motores de búsqueda, de esta manera se aumenta su visibilidad y accesibilidad. Otra de las ventajas de esta estrategia es que permite llegar a un público que tenga intereses similares a los que ofrece la empresa a través de su campaña.</w:t>
       </w:r>
     </w:p>
     <w:p>
@@ -10240,12 +10301,11 @@
           <w:lang w:val="es-ES_tradnl"/>
         </w:rPr>
       </w:pPr>
-      <w:bookmarkStart w:id="13" w:name="_Toc151143127"/>
-      <w:r>
-        <w:rPr>
-          <w:lang w:val="es-ES_tradnl"/>
-        </w:rPr>
-        <w:lastRenderedPageBreak/>
+      <w:bookmarkStart w:id="13" w:name="_Toc152341078"/>
+      <w:r>
+        <w:rPr>
+          <w:lang w:val="es-ES_tradnl"/>
+        </w:rPr>
         <w:t>Técnicas de posicionamiento</w:t>
       </w:r>
       <w:bookmarkEnd w:id="13"/>
@@ -10315,7 +10375,14 @@
         <w:rPr>
           <w:lang w:val="es-ES_tradnl"/>
         </w:rPr>
-        <w:t xml:space="preserve"> el código HTML consiste en la estructura que tiene el contenido de una página web, ya sea el texto, las listas, las imágenes, los videos, etc. Por medio de esta estructura se definen los títulos, párrafos y en general todo el contenido de la página. Los factores HTML hacen parte de las técnicas de posicionamiento, ya que estructurar y optimizar correctamente los elementos de la página web permite que los motores de búsqueda identifiquen y utilicen estas etiquetas para incluir el contenido en los resultados de las búsquedas. Un ejemplo de esto es la etiqueta de título que se pone en el código HTML de un sitio, y que es tomada por el buscador de Google para incluir dicho título de la página fácilmente en los resultados de búsqueda.</w:t>
+        <w:t xml:space="preserve"> el código HTML consiste en la estructura que tiene el contenido de una página web, ya sea el texto, las listas, las imágenes, los videos, etc. Por medio de esta estructura se definen los títulos, párrafos y </w:t>
+      </w:r>
+      <w:r>
+        <w:rPr>
+          <w:lang w:val="es-ES_tradnl"/>
+        </w:rPr>
+        <w:lastRenderedPageBreak/>
+        <w:t>en general todo el contenido de la página. Los factores HTML hacen parte de las técnicas de posicionamiento, ya que estructurar y optimizar correctamente los elementos de la página web permite que los motores de búsqueda identifiquen y utilicen estas etiquetas para incluir el contenido en los resultados de las búsquedas. Un ejemplo de esto es la etiqueta de título que se pone en el código HTML de un sitio, y que es tomada por el buscador de Google para incluir dicho título de la página fácilmente en los resultados de búsqueda.</w:t>
       </w:r>
     </w:p>
     <w:p>
@@ -10406,14 +10473,7 @@
         <w:rPr>
           <w:lang w:val="es-ES_tradnl"/>
         </w:rPr>
-        <w:t>semi-</w:t>
-      </w:r>
-      <w:r>
-        <w:rPr>
-          <w:lang w:val="es-ES_tradnl"/>
-        </w:rPr>
-        <w:lastRenderedPageBreak/>
-        <w:t>genéricas</w:t>
+        <w:t>semi-genéricas</w:t>
       </w:r>
       <w:proofErr w:type="spellEnd"/>
       <w:r>
@@ -10627,6 +10687,7 @@
           <w:bCs/>
           <w:lang w:val="es-ES_tradnl"/>
         </w:rPr>
+        <w:lastRenderedPageBreak/>
         <w:t>Palabras clave comerciales:</w:t>
       </w:r>
       <w:r>
@@ -10853,7 +10914,6 @@
           <w:bCs/>
           <w:lang w:val="es-ES_tradnl"/>
         </w:rPr>
-        <w:lastRenderedPageBreak/>
         <w:t>Etiquetas dinámicas:</w:t>
       </w:r>
       <w:r>
@@ -10913,7 +10973,14 @@
         <w:rPr>
           <w:lang w:val="es-ES_tradnl"/>
         </w:rPr>
-        <w:t xml:space="preserve"> consiste en organizar los metadatos con base en una serie de normas o reglas, si bien no existe un modelo internacional de metadatos, existen unas normas internacionales elaboradas por la ISO/IEC, que se encarga de normalizar los elementos de datos y facilitar el intercambio de información. El modelo más conocido para la normalización de metadatos es el de </w:t>
+        <w:t xml:space="preserve"> consiste en organizar los metadatos con base en una serie de normas o reglas, si bien no existe un modelo internacional de metadatos, existen unas normas internacionales elaboradas por la ISO/IEC, que se encarga de normalizar los elementos de datos y facilitar el </w:t>
+      </w:r>
+      <w:r>
+        <w:rPr>
+          <w:lang w:val="es-ES_tradnl"/>
+        </w:rPr>
+        <w:lastRenderedPageBreak/>
+        <w:t xml:space="preserve">intercambio de información. El modelo más conocido para la normalización de metadatos es el de </w:t>
       </w:r>
       <w:proofErr w:type="spellStart"/>
       <w:r>
@@ -10958,7 +11025,7 @@
           <w:lang w:val="es-ES_tradnl"/>
         </w:rPr>
       </w:pPr>
-      <w:bookmarkStart w:id="14" w:name="_Toc151143128"/>
+      <w:bookmarkStart w:id="14" w:name="_Toc152341079"/>
       <w:r>
         <w:rPr>
           <w:lang w:val="es-ES_tradnl"/>
@@ -10977,73 +11044,66 @@
         <w:rPr>
           <w:lang w:val="es-ES_tradnl" w:eastAsia="es-CO"/>
         </w:rPr>
-        <w:t xml:space="preserve">Los reglamentos de Seguridad e Higiene Industrial son documentos técnicos, exigidos por la ley colombiana en el marco del Sistema General de Riesgos Laborales y </w:t>
+        <w:t>Los reglamentos de Seguridad e Higiene Industrial son documentos técnicos, exigidos por la ley colombiana en el marco del Sistema General de Riesgos Laborales y la implementación de los sistemas de Gestión de la Seguridad y la Salud en el trabajo. Estos reglamentos deben ser realizados por las empresas dependiendo el sector en que se encuentren, en ellos se determinan los lineamientos de seguridad que se deben seguir, en base al sector, para la protección de los colaboradores, a través de la prevención y mitigación de riesgos laborales.</w:t>
+      </w:r>
+    </w:p>
+    <w:p>
+      <w:pPr>
+        <w:rPr>
+          <w:lang w:val="es-ES_tradnl" w:eastAsia="es-CO"/>
+        </w:rPr>
+      </w:pPr>
+      <w:r>
+        <w:rPr>
+          <w:lang w:val="es-ES_tradnl" w:eastAsia="es-CO"/>
+        </w:rPr>
+        <w:t xml:space="preserve">Estos reglamentos tienen relación con las campañas de </w:t>
+      </w:r>
+      <w:r>
+        <w:rPr>
+          <w:lang w:val="es-ES_tradnl"/>
+        </w:rPr>
+        <w:t>“</w:t>
+      </w:r>
+      <w:r>
+        <w:rPr>
+          <w:rStyle w:val="Extranjerismo"/>
+          <w:lang w:val="es-ES_tradnl"/>
+        </w:rPr>
+        <w:t>marketing</w:t>
+      </w:r>
+      <w:r>
+        <w:rPr>
+          <w:rStyle w:val="Extranjerismo"/>
+          <w:lang w:val="es-ES_tradnl"/>
+        </w:rPr>
+        <w:t xml:space="preserve">” </w:t>
+      </w:r>
+      <w:r>
+        <w:rPr>
+          <w:lang w:val="es-ES_tradnl" w:eastAsia="es-CO"/>
+        </w:rPr>
+        <w:t xml:space="preserve">digital, ya que es necesario que en todas las publicaciones realizadas para promocionar los productos, servicios o lugares de la empresa se evidencie el cumplimiento de las normas de seguridad establecidas en los reglamentos estipulados para el sector. Por ejemplo, para el sector de restaurantes y servicios de alimentación, durante la crisis de </w:t>
       </w:r>
       <w:r>
         <w:rPr>
           <w:lang w:val="es-ES_tradnl" w:eastAsia="es-CO"/>
         </w:rPr>
         <w:lastRenderedPageBreak/>
-        <w:t>la implementación de los sistemas de Gestión de la Seguridad y la Salud en el trabajo. Estos reglamentos deben ser realizados por las empresas dependiendo el sector en que se encuentren, en ellos se determinan los lineamientos de seguridad que se deben seguir, en base al sector, para la protección de los colaboradores, a través de la prevención y mitigación de riesgos laborales.</w:t>
-      </w:r>
-    </w:p>
-    <w:p>
-      <w:pPr>
-        <w:rPr>
-          <w:lang w:val="es-ES_tradnl" w:eastAsia="es-CO"/>
-        </w:rPr>
-      </w:pPr>
-      <w:r>
-        <w:rPr>
-          <w:lang w:val="es-ES_tradnl" w:eastAsia="es-CO"/>
-        </w:rPr>
-        <w:t xml:space="preserve">Estos reglamentos tienen relación con las campañas de </w:t>
-      </w:r>
-      <w:r>
-        <w:rPr>
-          <w:lang w:val="es-ES_tradnl"/>
-        </w:rPr>
-        <w:t>“</w:t>
-      </w:r>
-      <w:r>
-        <w:rPr>
-          <w:rStyle w:val="Extranjerismo"/>
-          <w:lang w:val="es-ES_tradnl"/>
-        </w:rPr>
-        <w:t>marketing</w:t>
-      </w:r>
-      <w:r>
-        <w:rPr>
-          <w:rStyle w:val="Extranjerismo"/>
-          <w:lang w:val="es-ES_tradnl"/>
-        </w:rPr>
-        <w:t xml:space="preserve">” </w:t>
-      </w:r>
-      <w:r>
-        <w:rPr>
-          <w:lang w:val="es-ES_tradnl" w:eastAsia="es-CO"/>
-        </w:rPr>
-        <w:t>digital, ya que es necesario que en todas las publicaciones realizadas para promocionar los productos, servicios o lugares de la empresa se evidencie el cumplimiento de las normas de seguridad establecidas en los reglamentos estipulados para el sector. Por ejemplo, para el sector de restaurantes y servicios de alimentación, durante la crisis de pandemia por la COVID-19, el Gobierno Nacional impuso lineamientos adicionales para la manipulación y venta de alimentos, que debían ser incluidos y acatados en los reglamentos de seguridad e higiene industrial. Entre estos lineamientos se encuentra el garantizar la protección permanente de los alimentos que sean exhibidos, usando películas plásticas, papel aluminio o cualquier tipo de empaque; respetar al máximo la capacidad prevista para la atención a clientes, evitando grandes concentraciones y aglomeraciones; y adicionalmente la medida del uso obligatorio del tapabocas para todas las personas, entre muchos otros.</w:t>
-      </w:r>
-    </w:p>
-    <w:p>
-      <w:pPr>
-        <w:rPr>
-          <w:lang w:val="es-ES_tradnl" w:eastAsia="es-CO"/>
-        </w:rPr>
-      </w:pPr>
-      <w:r>
-        <w:rPr>
-          <w:lang w:val="es-ES_tradnl" w:eastAsia="es-CO"/>
-        </w:rPr>
-        <w:t xml:space="preserve">Por lo anterior, es necesario conocer estos reglamentos porque su cumplimiento debe verse reflejado en las campañas o en el contenido digital que sea publicado por los restaurantes, es decir que no puede difundirse contenido en el que se incumpla con estas normas, por ejemplo, subir a las redes sociales del establecimiento fotos de los alimentos que sean exhibidos sin ningún tipo de empaque, imágenes en las que se presenten meseros, cocineros, cajeros o cualquier otro colaborador del restaurante sin </w:t>
-      </w:r>
-      <w:r>
-        <w:rPr>
-          <w:lang w:val="es-ES_tradnl" w:eastAsia="es-CO"/>
-        </w:rPr>
-        <w:lastRenderedPageBreak/>
-        <w:t>el uso adecuado del tapabocas, o publicar contenido para promocionar grandes eventos, que por la contingencia estaban prohibidos.</w:t>
+        <w:t>pandemia por la COVID-19, el Gobierno Nacional impuso lineamientos adicionales para la manipulación y venta de alimentos, que debían ser incluidos y acatados en los reglamentos de seguridad e higiene industrial. Entre estos lineamientos se encuentra el garantizar la protección permanente de los alimentos que sean exhibidos, usando películas plásticas, papel aluminio o cualquier tipo de empaque; respetar al máximo la capacidad prevista para la atención a clientes, evitando grandes concentraciones y aglomeraciones; y adicionalmente la medida del uso obligatorio del tapabocas para todas las personas, entre muchos otros.</w:t>
+      </w:r>
+    </w:p>
+    <w:p>
+      <w:pPr>
+        <w:rPr>
+          <w:lang w:val="es-ES_tradnl" w:eastAsia="es-CO"/>
+        </w:rPr>
+      </w:pPr>
+      <w:r>
+        <w:rPr>
+          <w:lang w:val="es-ES_tradnl" w:eastAsia="es-CO"/>
+        </w:rPr>
+        <w:t>Por lo anterior, es necesario conocer estos reglamentos porque su cumplimiento debe verse reflejado en las campañas o en el contenido digital que sea publicado por los restaurantes, es decir que no puede difundirse contenido en el que se incumpla con estas normas, por ejemplo, subir a las redes sociales del establecimiento fotos de los alimentos que sean exhibidos sin ningún tipo de empaque, imágenes en las que se presenten meseros, cocineros, cajeros o cualquier otro colaborador del restaurante sin el uso adecuado del tapabocas, o publicar contenido para promocionar grandes eventos, que por la contingencia estaban prohibidos.</w:t>
       </w:r>
     </w:p>
     <w:p>
@@ -11091,7 +11151,7 @@
       </w:pPr>
       <w:bookmarkStart w:id="15" w:name="_Toc150886195"/>
       <w:bookmarkStart w:id="16" w:name="_Toc151064069"/>
-      <w:bookmarkStart w:id="17" w:name="_Toc151143129"/>
+      <w:bookmarkStart w:id="17" w:name="_Toc152341080"/>
       <w:r>
         <w:lastRenderedPageBreak/>
         <w:t>Síntesis</w:t>
@@ -11217,39 +11277,22 @@
     </w:p>
     <w:p>
       <w:pPr>
-        <w:jc w:val="center"/>
-        <w:rPr>
-          <w:lang w:val="es-ES_tradnl" w:eastAsia="es-CO"/>
-        </w:rPr>
-      </w:pPr>
-    </w:p>
-    <w:p>
-      <w:pPr>
         <w:ind w:firstLine="0"/>
         <w:jc w:val="center"/>
         <w:rPr>
           <w:lang w:val="es-ES_tradnl" w:eastAsia="es-CO"/>
         </w:rPr>
       </w:pPr>
-    </w:p>
-    <w:p>
-      <w:pPr>
-        <w:ind w:firstLine="0"/>
-        <w:jc w:val="center"/>
-        <w:rPr>
-          <w:lang w:val="es-ES_tradnl" w:eastAsia="es-CO"/>
-        </w:rPr>
-      </w:pPr>
       <w:r>
         <w:rPr>
           <w:noProof/>
         </w:rPr>
         <w:lastRenderedPageBreak/>
         <w:drawing>
-          <wp:inline distT="0" distB="0" distL="0" distR="0" wp14:anchorId="1974F111" wp14:editId="7255918E">
+          <wp:inline distT="0" distB="0" distL="0" distR="0" wp14:anchorId="338F07FE" wp14:editId="1ADAEA45">
             <wp:extent cx="6332220" cy="4498975"/>
             <wp:effectExtent l="0" t="0" r="0" b="0"/>
-            <wp:docPr id="353014475" name="Imagen 1" descr="Imagen que muestra un mapa conceptual de social media, investigación y creación de contenidos, donde está direccionado por investigar y gestionar la información, así como validar y verificar la proveniencia de esta, es una tarea diaria, dado que la normatividad del copyright defendiendo los derechos con la propiedad intelectual se debe respetar. De esta manera se continúa con el proceso de social media y llegar a las plataformas virtuales en donde las redes sociales influyen en la vida de los clientes reales y potenciales, logrando alcanzar ese posicionamiento de marca y de producto que tanto se ha buscado. Crear contenidos digitales es el paso siguiente, con una estrategia clara dada por elección cuidadosa y direccionada, según el plan de marketing en busca del posicionamiento que las compañías necesitan para tener éxito en la incursión en un nuevo mercado o mejoramiento de ventas reflejado por el crecimiento de los clientes, siguiendo técnicas y criterios de publicación según el buyer persona."/>
+            <wp:docPr id="213898818" name="Imagen 1"/>
             <wp:cNvGraphicFramePr>
               <a:graphicFrameLocks xmlns:a="http://schemas.openxmlformats.org/drawingml/2006/main" noChangeAspect="1"/>
             </wp:cNvGraphicFramePr>
@@ -11257,7 +11300,7 @@
               <a:graphicData uri="http://schemas.openxmlformats.org/drawingml/2006/picture">
                 <pic:pic xmlns:pic="http://schemas.openxmlformats.org/drawingml/2006/picture">
                   <pic:nvPicPr>
-                    <pic:cNvPr id="353014475" name="Imagen 1" descr="Imagen que muestra un mapa conceptual de social media, investigación y creación de contenidos, donde está direccionado por investigar y gestionar la información, así como validar y verificar la proveniencia de esta, es una tarea diaria, dado que la normatividad del copyright defendiendo los derechos con la propiedad intelectual se debe respetar. De esta manera se continúa con el proceso de social media y llegar a las plataformas virtuales en donde las redes sociales influyen en la vida de los clientes reales y potenciales, logrando alcanzar ese posicionamiento de marca y de producto que tanto se ha buscado. Crear contenidos digitales es el paso siguiente, con una estrategia clara dada por elección cuidadosa y direccionada, según el plan de marketing en busca del posicionamiento que las compañías necesitan para tener éxito en la incursión en un nuevo mercado o mejoramiento de ventas reflejado por el crecimiento de los clientes, siguiendo técnicas y criterios de publicación según el buyer persona."/>
+                    <pic:cNvPr id="213898818" name="Imagen 1"/>
                     <pic:cNvPicPr>
                       <a:picLocks noChangeAspect="1" noChangeArrowheads="1"/>
                     </pic:cNvPicPr>
@@ -11311,7 +11354,7 @@
         </w:rPr>
       </w:pPr>
       <w:bookmarkStart w:id="18" w:name="_Toc151064070"/>
-      <w:bookmarkStart w:id="19" w:name="_Toc151143130"/>
+      <w:bookmarkStart w:id="19" w:name="_Toc152341081"/>
       <w:r>
         <w:rPr>
           <w:lang w:val="es-ES_tradnl"/>
@@ -11973,7 +12016,7 @@
           <w:lang w:val="es-ES_tradnl"/>
         </w:rPr>
       </w:pPr>
-      <w:bookmarkStart w:id="20" w:name="_Toc151143131"/>
+      <w:bookmarkStart w:id="20" w:name="_Toc152341082"/>
       <w:r>
         <w:rPr>
           <w:lang w:val="es-ES_tradnl"/>
@@ -12297,7 +12340,7 @@
           <w:lang w:val="es-ES_tradnl"/>
         </w:rPr>
       </w:pPr>
-      <w:bookmarkStart w:id="21" w:name="_Toc151143132"/>
+      <w:bookmarkStart w:id="21" w:name="_Toc152341083"/>
       <w:r>
         <w:rPr>
           <w:lang w:val="es-ES_tradnl"/>
@@ -13144,7 +13187,7 @@
         </w:rPr>
       </w:pPr>
       <w:bookmarkStart w:id="22" w:name="_Toc146717948"/>
-      <w:bookmarkStart w:id="23" w:name="_Toc151143133"/>
+      <w:bookmarkStart w:id="23" w:name="_Toc152341084"/>
       <w:r>
         <w:rPr>
           <w:lang w:val="es-ES_tradnl"/>
@@ -19214,7 +19257,7 @@
     <w:autoRedefine/>
     <w:uiPriority w:val="39"/>
     <w:unhideWhenUsed/>
-    <w:rsid w:val="00B227EC"/>
+    <w:rsid w:val="009D609D"/>
     <w:pPr>
       <w:tabs>
         <w:tab w:val="left" w:pos="1760"/>
@@ -19763,6 +19806,15 @@
 </file>
 
 <file path=customXml/item1.xml><?xml version="1.0" encoding="utf-8"?>
+<?mso-contentType ?>
+<FormTemplates xmlns="http://schemas.microsoft.com/sharepoint/v3/contenttype/forms">
+  <Display>DocumentLibraryForm</Display>
+  <Edit>DocumentLibraryForm</Edit>
+  <New>DocumentLibraryForm</New>
+</FormTemplates>
+</file>
+
+<file path=customXml/item2.xml><?xml version="1.0" encoding="utf-8"?>
 <ct:contentTypeSchema xmlns:ct="http://schemas.microsoft.com/office/2006/metadata/contentType" xmlns:ma="http://schemas.microsoft.com/office/2006/metadata/properties/metaAttributes" ct:_="" ma:_="" ma:contentTypeName="Documento" ma:contentTypeID="0x0101009BA69CCE19797543AAB5DE63E320ACE2" ma:contentTypeVersion="16" ma:contentTypeDescription="Crear nuevo documento." ma:contentTypeScope="" ma:versionID="369b0c0074c8248ebcf665886eee4568">
   <xsd:schema xmlns:xsd="http://www.w3.org/2001/XMLSchema" xmlns:xs="http://www.w3.org/2001/XMLSchema" xmlns:p="http://schemas.microsoft.com/office/2006/metadata/properties" xmlns:ns1="http://schemas.microsoft.com/sharepoint/v3" xmlns:ns2="1d52d4bc-3f95-4709-b359-1b96840d7671" xmlns:ns3="8d1bea48-6525-4b05-8cf5-c6ad0dd5b02f" targetNamespace="http://schemas.microsoft.com/office/2006/metadata/properties" ma:root="true" ma:fieldsID="5832f3d77e7ba17f54e544c25c7ce584" ns1:_="" ns2:_="" ns3:_="">
     <xsd:import namespace="http://schemas.microsoft.com/sharepoint/v3"/>
@@ -20008,16 +20060,11 @@
 </ct:contentTypeSchema>
 </file>
 
-<file path=customXml/item2.xml><?xml version="1.0" encoding="utf-8"?>
-<?mso-contentType ?>
-<FormTemplates xmlns="http://schemas.microsoft.com/sharepoint/v3/contenttype/forms">
-  <Display>DocumentLibraryForm</Display>
-  <Edit>DocumentLibraryForm</Edit>
-  <New>DocumentLibraryForm</New>
-</FormTemplates>
+<file path=customXml/item3.xml><?xml version="1.0" encoding="utf-8"?>
+<b:Sources xmlns:b="http://schemas.openxmlformats.org/officeDocument/2006/bibliography" xmlns="http://schemas.openxmlformats.org/officeDocument/2006/bibliography" SelectedStyle="\APASixthEditionOfficeOnline.xsl" StyleName="APA" Version="6"/>
 </file>
 
-<file path=customXml/item3.xml><?xml version="1.0" encoding="utf-8"?>
+<file path=customXml/item4.xml><?xml version="1.0" encoding="utf-8"?>
 <p:properties xmlns:p="http://schemas.microsoft.com/office/2006/metadata/properties" xmlns:xsi="http://www.w3.org/2001/XMLSchema-instance" xmlns:pc="http://schemas.microsoft.com/office/infopath/2007/PartnerControls">
   <documentManagement>
     <_ip_UnifiedCompliancePolicyUIAction xmlns="http://schemas.microsoft.com/sharepoint/v3" xsi:nil="true"/>
@@ -20030,11 +20077,15 @@
 </p:properties>
 </file>
 
-<file path=customXml/item4.xml><?xml version="1.0" encoding="utf-8"?>
-<b:Sources xmlns:b="http://schemas.openxmlformats.org/officeDocument/2006/bibliography" xmlns="http://schemas.openxmlformats.org/officeDocument/2006/bibliography" SelectedStyle="\APASixthEditionOfficeOnline.xsl" StyleName="APA" Version="6"/>
+<file path=customXml/itemProps1.xml><?xml version="1.0" encoding="utf-8"?>
+<ds:datastoreItem xmlns:ds="http://schemas.openxmlformats.org/officeDocument/2006/customXml" ds:itemID="{258B3DB0-2CE0-4D67-BFDF-AEDA1350CD6B}">
+  <ds:schemaRefs>
+    <ds:schemaRef ds:uri="http://schemas.microsoft.com/sharepoint/v3/contenttype/forms"/>
+  </ds:schemaRefs>
+</ds:datastoreItem>
 </file>
 
-<file path=customXml/itemProps1.xml><?xml version="1.0" encoding="utf-8"?>
+<file path=customXml/itemProps2.xml><?xml version="1.0" encoding="utf-8"?>
 <ds:datastoreItem xmlns:ds="http://schemas.openxmlformats.org/officeDocument/2006/customXml" ds:itemID="{9EA2477F-39C4-4F1A-B798-0B8E6DB4279C}">
   <ds:schemaRefs>
     <ds:schemaRef ds:uri="http://schemas.microsoft.com/office/2006/metadata/contentType"/>
@@ -20054,15 +20105,15 @@
 </ds:datastoreItem>
 </file>
 
-<file path=customXml/itemProps2.xml><?xml version="1.0" encoding="utf-8"?>
-<ds:datastoreItem xmlns:ds="http://schemas.openxmlformats.org/officeDocument/2006/customXml" ds:itemID="{258B3DB0-2CE0-4D67-BFDF-AEDA1350CD6B}">
+<file path=customXml/itemProps3.xml><?xml version="1.0" encoding="utf-8"?>
+<ds:datastoreItem xmlns:ds="http://schemas.openxmlformats.org/officeDocument/2006/customXml" ds:itemID="{E8AB44A3-7C62-4BD2-82ED-8ABC209970FA}">
   <ds:schemaRefs>
-    <ds:schemaRef ds:uri="http://schemas.microsoft.com/sharepoint/v3/contenttype/forms"/>
+    <ds:schemaRef ds:uri="http://schemas.openxmlformats.org/officeDocument/2006/bibliography"/>
   </ds:schemaRefs>
 </ds:datastoreItem>
 </file>
 
-<file path=customXml/itemProps3.xml><?xml version="1.0" encoding="utf-8"?>
+<file path=customXml/itemProps4.xml><?xml version="1.0" encoding="utf-8"?>
 <ds:datastoreItem xmlns:ds="http://schemas.openxmlformats.org/officeDocument/2006/customXml" ds:itemID="{472913DF-87A3-41F4-A81F-2CEBE9F7CF95}">
   <ds:schemaRefs>
     <ds:schemaRef ds:uri="http://schemas.microsoft.com/office/2006/metadata/properties"/>
@@ -20072,12 +20123,4 @@
     <ds:schemaRef ds:uri="8d1bea48-6525-4b05-8cf5-c6ad0dd5b02f"/>
   </ds:schemaRefs>
 </ds:datastoreItem>
-</file>
-
-<file path=customXml/itemProps4.xml><?xml version="1.0" encoding="utf-8"?>
-<ds:datastoreItem xmlns:ds="http://schemas.openxmlformats.org/officeDocument/2006/customXml" ds:itemID="{E8AB44A3-7C62-4BD2-82ED-8ABC209970FA}">
-  <ds:schemaRefs>
-    <ds:schemaRef ds:uri="http://schemas.openxmlformats.org/officeDocument/2006/bibliography"/>
-  </ds:schemaRefs>
-</ds:datastoreItem>
 </file>
</xml_diff>